<commit_message>
resubmitting to Env Micro
</commit_message>
<xml_diff>
--- a/Letter to editor and reviewers.docx
+++ b/Letter to editor and reviewers.docx
@@ -75,10 +75,8 @@
           <w:sz w:val="22"/>
           <w:szCs w:val="22"/>
         </w:rPr>
-        <w:t>18</w:t>
-      </w:r>
-      <w:bookmarkStart w:id="0" w:name="_GoBack"/>
-      <w:bookmarkEnd w:id="0"/>
+        <w:t>1</w:t>
+      </w:r>
       <w:r>
         <w:rPr>
           <w:rFonts w:ascii="Arial" w:hAnsi="Arial" w:cs="Arial"/>
@@ -86,9 +84,8 @@
           <w:color w:val="000000"/>
           <w:sz w:val="22"/>
           <w:szCs w:val="22"/>
-          <w:vertAlign w:val="superscript"/>
-        </w:rPr>
-        <w:t>rd</w:t>
+        </w:rPr>
+        <w:t>9</w:t>
       </w:r>
       <w:r>
         <w:rPr>
@@ -97,8 +94,9 @@
           <w:color w:val="000000"/>
           <w:sz w:val="22"/>
           <w:szCs w:val="22"/>
-        </w:rPr>
-        <w:t xml:space="preserve">, </w:t>
+          <w:vertAlign w:val="superscript"/>
+        </w:rPr>
+        <w:t>rd</w:t>
       </w:r>
       <w:r>
         <w:rPr>
@@ -108,6 +106,16 @@
           <w:sz w:val="22"/>
           <w:szCs w:val="22"/>
         </w:rPr>
+        <w:t xml:space="preserve">, </w:t>
+      </w:r>
+      <w:r>
+        <w:rPr>
+          <w:rFonts w:ascii="Arial" w:hAnsi="Arial" w:cs="Arial"/>
+          <w:i w:val="0"/>
+          <w:color w:val="000000"/>
+          <w:sz w:val="22"/>
+          <w:szCs w:val="22"/>
+        </w:rPr>
         <w:t>2020</w:t>
       </w:r>
     </w:p>
@@ -404,6 +412,7 @@
           <w:szCs w:val="22"/>
         </w:rPr>
       </w:pPr>
+      <w:commentRangeStart w:id="0"/>
       <w:r>
         <w:rPr>
           <w:rFonts w:ascii="Arial" w:hAnsi="Arial" w:cs="Arial"/>
@@ -450,15 +459,47 @@
           <w:sz w:val="22"/>
           <w:szCs w:val="22"/>
         </w:rPr>
-        <w:t xml:space="preserve">is in regard to </w:t>
-      </w:r>
-      <w:r>
-        <w:rPr>
-          <w:rFonts w:ascii="Arial" w:hAnsi="Arial" w:cs="Arial"/>
-          <w:sz w:val="22"/>
-          <w:szCs w:val="22"/>
-        </w:rPr>
-        <w:t>how microbial communities from extremely arid environments interact and coordinate their activities. While there have been efforts to understand the ta</w:t>
+        <w:t xml:space="preserve">is </w:t>
+      </w:r>
+      <w:r>
+        <w:rPr>
+          <w:rFonts w:ascii="Arial" w:hAnsi="Arial" w:cs="Arial"/>
+          <w:sz w:val="22"/>
+          <w:szCs w:val="22"/>
+        </w:rPr>
+        <w:t xml:space="preserve">characterizing the </w:t>
+      </w:r>
+      <w:r>
+        <w:rPr>
+          <w:rFonts w:ascii="Arial" w:hAnsi="Arial" w:cs="Arial"/>
+          <w:sz w:val="22"/>
+          <w:szCs w:val="22"/>
+        </w:rPr>
+        <w:t xml:space="preserve">community-level </w:t>
+      </w:r>
+      <w:r>
+        <w:rPr>
+          <w:rFonts w:ascii="Arial" w:hAnsi="Arial" w:cs="Arial"/>
+          <w:sz w:val="22"/>
+          <w:szCs w:val="22"/>
+        </w:rPr>
+        <w:t xml:space="preserve">transcriptional activities </w:t>
+      </w:r>
+      <w:r>
+        <w:rPr>
+          <w:rFonts w:ascii="Arial" w:hAnsi="Arial" w:cs="Arial"/>
+          <w:sz w:val="22"/>
+          <w:szCs w:val="22"/>
+        </w:rPr>
+        <w:t xml:space="preserve">this community. </w:t>
+      </w:r>
+      <w:r>
+        <w:rPr>
+          <w:rFonts w:ascii="Arial" w:hAnsi="Arial" w:cs="Arial"/>
+          <w:sz w:val="22"/>
+          <w:szCs w:val="22"/>
+        </w:rPr>
+        <w:t>While there have been efforts to understand the ta</w:t>
       </w:r>
       <w:r>
         <w:rPr>
@@ -474,7 +515,23 @@
           <w:sz w:val="22"/>
           <w:szCs w:val="22"/>
         </w:rPr>
-        <w:t xml:space="preserve">c potential of endolithic communities, their transcriptional activities have not been characterized at a global level. </w:t>
+        <w:t>c potential of endolithic communities</w:t>
+      </w:r>
+      <w:r>
+        <w:rPr>
+          <w:rFonts w:ascii="Arial" w:hAnsi="Arial" w:cs="Arial"/>
+          <w:sz w:val="22"/>
+          <w:szCs w:val="22"/>
+        </w:rPr>
+        <w:t xml:space="preserve"> at the dry limit for life</w:t>
+      </w:r>
+      <w:r>
+        <w:rPr>
+          <w:rFonts w:ascii="Arial" w:hAnsi="Arial" w:cs="Arial"/>
+          <w:sz w:val="22"/>
+          <w:szCs w:val="22"/>
+        </w:rPr>
+        <w:t xml:space="preserve">, their transcriptional activities have not been characterized at a global level. </w:t>
       </w:r>
       <w:r>
         <w:rPr>
@@ -498,8 +555,18 @@
           <w:sz w:val="22"/>
           <w:szCs w:val="22"/>
         </w:rPr>
-        <w:t>meta-omic</w:t>
-      </w:r>
+        <w:t>meta-</w:t>
+      </w:r>
+      <w:proofErr w:type="spellStart"/>
+      <w:r>
+        <w:rPr>
+          <w:rFonts w:ascii="Arial" w:hAnsi="Arial" w:cs="Arial"/>
+          <w:sz w:val="22"/>
+          <w:szCs w:val="22"/>
+        </w:rPr>
+        <w:t>omic</w:t>
+      </w:r>
+      <w:proofErr w:type="spellEnd"/>
       <w:r>
         <w:rPr>
           <w:rFonts w:ascii="Arial" w:hAnsi="Arial" w:cs="Arial"/>
@@ -522,15 +589,22 @@
           <w:sz w:val="22"/>
           <w:szCs w:val="22"/>
         </w:rPr>
-        <w:t xml:space="preserve">microbiome </w:t>
-      </w:r>
-      <w:r>
-        <w:rPr>
-          <w:rFonts w:ascii="Arial" w:hAnsi="Arial" w:cs="Arial"/>
-          <w:sz w:val="22"/>
-          <w:szCs w:val="22"/>
-        </w:rPr>
-        <w:t xml:space="preserve">from an extreme desert ecosystem, linking the genomic and transcriptional elements of the community. </w:t>
+        <w:t>microbiome</w:t>
+      </w:r>
+      <w:r>
+        <w:rPr>
+          <w:rFonts w:ascii="Arial" w:hAnsi="Arial" w:cs="Arial"/>
+          <w:sz w:val="22"/>
+          <w:szCs w:val="22"/>
+        </w:rPr>
+        <w:t xml:space="preserve">, linking the genomic and transcriptional elements of the community. </w:t>
+      </w:r>
+      <w:commentRangeEnd w:id="0"/>
+      <w:r>
+        <w:rPr>
+          <w:rStyle w:val="CommentReference"/>
+        </w:rPr>
+        <w:commentReference w:id="0"/>
       </w:r>
     </w:p>
     <w:p>
@@ -771,6 +845,14 @@
           <w:szCs w:val="22"/>
         </w:rPr>
         <w:t>manuscript</w:t>
+      </w:r>
+      <w:r>
+        <w:rPr>
+          <w:rFonts w:ascii="Arial" w:hAnsi="Arial" w:cs="Arial"/>
+          <w:sz w:val="22"/>
+          <w:szCs w:val="22"/>
+        </w:rPr>
+        <w:t xml:space="preserve"> (in blue)</w:t>
       </w:r>
       <w:r>
         <w:rPr>
@@ -921,51 +1003,241 @@
           <w:sz w:val="22"/>
           <w:szCs w:val="22"/>
         </w:rPr>
-        <w:t>transcriptional activity of the cyanobacteria. Previous work on the diel cycling of microbial mats (e.g. Liu et al., 2011; Louyakis et al., 2018), have shown that even in the early morning the mats exhibit primarily heterotrophic activity and the peaks of photosynthetic activity occur at midday to late afternoon. Therefore, many of the assumptions made throughout the paper (e.g. 399-401; line 413) could be a product of sampling time points and not reflect the real activity of some parts of the community. As mentioned in lines 385-387, it's very likely that these transcriptional changes were not observed because of the time of day the samples were collected.</w:t>
-      </w:r>
-    </w:p>
-    <w:p>
-      <w:pPr>
-        <w:tabs>
-          <w:tab w:val="left" w:pos="6660"/>
-        </w:tabs>
-        <w:snapToGrid w:val="0"/>
-        <w:spacing w:after="120" w:line="280" w:lineRule="exact"/>
-        <w:rPr>
-          <w:rFonts w:ascii="Arial" w:hAnsi="Arial" w:cs="Arial"/>
-          <w:sz w:val="22"/>
-          <w:szCs w:val="22"/>
-        </w:rPr>
-      </w:pPr>
-      <w:r>
-        <w:rPr>
-          <w:rFonts w:ascii="Arial" w:hAnsi="Arial" w:cs="Arial"/>
-          <w:sz w:val="22"/>
-          <w:szCs w:val="22"/>
-        </w:rPr>
-        <w:t>Liu, Z., Klatt, C. G., Wood, J. M., Rusch, D. B., Ludwig, M., Wittekindt, N., ... &amp; Bryant, D. A. (2011). Metatranscriptomic analyses of chlorophototrophs of a hot-spring microbial mat. The ISME journal, 5(8), 1279.</w:t>
-      </w:r>
-    </w:p>
-    <w:p>
-      <w:pPr>
-        <w:tabs>
-          <w:tab w:val="left" w:pos="6660"/>
-        </w:tabs>
-        <w:snapToGrid w:val="0"/>
-        <w:spacing w:after="120" w:line="280" w:lineRule="exact"/>
-        <w:rPr>
-          <w:rFonts w:ascii="Arial" w:hAnsi="Arial" w:cs="Arial"/>
-          <w:sz w:val="22"/>
-          <w:szCs w:val="22"/>
-        </w:rPr>
-      </w:pPr>
-      <w:r>
-        <w:rPr>
-          <w:rFonts w:ascii="Arial" w:hAnsi="Arial" w:cs="Arial"/>
-          <w:sz w:val="22"/>
-          <w:szCs w:val="22"/>
-        </w:rPr>
-        <w:t>Louyakis, A. S., Gourlé, H., Casaburi, G., Bonjawo, R. M., Duscher, A. A., &amp; Foster, J. S. (2018). A year in the life of a thrombolite: comparative metatranscriptomics reveals dynamic metabolic changes over diel and seasonal cycles. Environmental Microbiology, 20(2), 842-861.</w:t>
+        <w:t xml:space="preserve">transcriptional activity of the cyanobacteria. Previous work on the diel cycling of microbial mats (e.g. Liu et al., 2011; </w:t>
+      </w:r>
+      <w:proofErr w:type="spellStart"/>
+      <w:r>
+        <w:rPr>
+          <w:rFonts w:ascii="Arial" w:hAnsi="Arial" w:cs="Arial"/>
+          <w:sz w:val="22"/>
+          <w:szCs w:val="22"/>
+        </w:rPr>
+        <w:t>Louyakis</w:t>
+      </w:r>
+      <w:proofErr w:type="spellEnd"/>
+      <w:r>
+        <w:rPr>
+          <w:rFonts w:ascii="Arial" w:hAnsi="Arial" w:cs="Arial"/>
+          <w:sz w:val="22"/>
+          <w:szCs w:val="22"/>
+        </w:rPr>
+        <w:t xml:space="preserve"> et al., 2018), have shown that even in the early morning the mats exhibit primarily heterotrophic activity and the peaks of photosynthetic activity occur at midday to late afternoon. Therefore, many of the assumptions made throughout the paper (e.g. 399-401; line 413) could be a product of sampling time points and not reflect the real activity of some parts of the community. As mentioned in lines 385-387, it's very likely that these transcriptional changes were not observed because of the time of day the samples were collected.</w:t>
+      </w:r>
+    </w:p>
+    <w:p>
+      <w:pPr>
+        <w:tabs>
+          <w:tab w:val="left" w:pos="6660"/>
+        </w:tabs>
+        <w:snapToGrid w:val="0"/>
+        <w:spacing w:after="120" w:line="280" w:lineRule="exact"/>
+        <w:rPr>
+          <w:rFonts w:ascii="Arial" w:hAnsi="Arial" w:cs="Arial"/>
+          <w:sz w:val="22"/>
+          <w:szCs w:val="22"/>
+        </w:rPr>
+      </w:pPr>
+      <w:r>
+        <w:rPr>
+          <w:rFonts w:ascii="Arial" w:hAnsi="Arial" w:cs="Arial"/>
+          <w:sz w:val="22"/>
+          <w:szCs w:val="22"/>
+        </w:rPr>
+        <w:t xml:space="preserve">Liu, Z., </w:t>
+      </w:r>
+      <w:proofErr w:type="spellStart"/>
+      <w:r>
+        <w:rPr>
+          <w:rFonts w:ascii="Arial" w:hAnsi="Arial" w:cs="Arial"/>
+          <w:sz w:val="22"/>
+          <w:szCs w:val="22"/>
+        </w:rPr>
+        <w:t>Klatt</w:t>
+      </w:r>
+      <w:proofErr w:type="spellEnd"/>
+      <w:r>
+        <w:rPr>
+          <w:rFonts w:ascii="Arial" w:hAnsi="Arial" w:cs="Arial"/>
+          <w:sz w:val="22"/>
+          <w:szCs w:val="22"/>
+        </w:rPr>
+        <w:t xml:space="preserve">, C. G., Wood, J. M., </w:t>
+      </w:r>
+      <w:proofErr w:type="spellStart"/>
+      <w:r>
+        <w:rPr>
+          <w:rFonts w:ascii="Arial" w:hAnsi="Arial" w:cs="Arial"/>
+          <w:sz w:val="22"/>
+          <w:szCs w:val="22"/>
+        </w:rPr>
+        <w:t>Rusch</w:t>
+      </w:r>
+      <w:proofErr w:type="spellEnd"/>
+      <w:r>
+        <w:rPr>
+          <w:rFonts w:ascii="Arial" w:hAnsi="Arial" w:cs="Arial"/>
+          <w:sz w:val="22"/>
+          <w:szCs w:val="22"/>
+        </w:rPr>
+        <w:t xml:space="preserve">, D. B., Ludwig, M., </w:t>
+      </w:r>
+      <w:proofErr w:type="spellStart"/>
+      <w:r>
+        <w:rPr>
+          <w:rFonts w:ascii="Arial" w:hAnsi="Arial" w:cs="Arial"/>
+          <w:sz w:val="22"/>
+          <w:szCs w:val="22"/>
+        </w:rPr>
+        <w:t>Wittekindt</w:t>
+      </w:r>
+      <w:proofErr w:type="spellEnd"/>
+      <w:r>
+        <w:rPr>
+          <w:rFonts w:ascii="Arial" w:hAnsi="Arial" w:cs="Arial"/>
+          <w:sz w:val="22"/>
+          <w:szCs w:val="22"/>
+        </w:rPr>
+        <w:t xml:space="preserve">, N., ... &amp; Bryant, D. A. (2011). Metatranscriptomic analyses of </w:t>
+      </w:r>
+      <w:proofErr w:type="spellStart"/>
+      <w:r>
+        <w:rPr>
+          <w:rFonts w:ascii="Arial" w:hAnsi="Arial" w:cs="Arial"/>
+          <w:sz w:val="22"/>
+          <w:szCs w:val="22"/>
+        </w:rPr>
+        <w:t>chlorophototrophs</w:t>
+      </w:r>
+      <w:proofErr w:type="spellEnd"/>
+      <w:r>
+        <w:rPr>
+          <w:rFonts w:ascii="Arial" w:hAnsi="Arial" w:cs="Arial"/>
+          <w:sz w:val="22"/>
+          <w:szCs w:val="22"/>
+        </w:rPr>
+        <w:t xml:space="preserve"> of a hot-spring microbial mat. The ISME journal, 5(8), 1279.</w:t>
+      </w:r>
+    </w:p>
+    <w:p>
+      <w:pPr>
+        <w:tabs>
+          <w:tab w:val="left" w:pos="6660"/>
+        </w:tabs>
+        <w:snapToGrid w:val="0"/>
+        <w:spacing w:after="120" w:line="280" w:lineRule="exact"/>
+        <w:rPr>
+          <w:rFonts w:ascii="Arial" w:hAnsi="Arial" w:cs="Arial"/>
+          <w:sz w:val="22"/>
+          <w:szCs w:val="22"/>
+        </w:rPr>
+      </w:pPr>
+      <w:proofErr w:type="spellStart"/>
+      <w:r>
+        <w:rPr>
+          <w:rFonts w:ascii="Arial" w:hAnsi="Arial" w:cs="Arial"/>
+          <w:sz w:val="22"/>
+          <w:szCs w:val="22"/>
+        </w:rPr>
+        <w:t>Louyakis</w:t>
+      </w:r>
+      <w:proofErr w:type="spellEnd"/>
+      <w:r>
+        <w:rPr>
+          <w:rFonts w:ascii="Arial" w:hAnsi="Arial" w:cs="Arial"/>
+          <w:sz w:val="22"/>
+          <w:szCs w:val="22"/>
+        </w:rPr>
+        <w:t xml:space="preserve">, A. S., </w:t>
+      </w:r>
+      <w:proofErr w:type="spellStart"/>
+      <w:r>
+        <w:rPr>
+          <w:rFonts w:ascii="Arial" w:hAnsi="Arial" w:cs="Arial"/>
+          <w:sz w:val="22"/>
+          <w:szCs w:val="22"/>
+        </w:rPr>
+        <w:t>Gourlé</w:t>
+      </w:r>
+      <w:proofErr w:type="spellEnd"/>
+      <w:r>
+        <w:rPr>
+          <w:rFonts w:ascii="Arial" w:hAnsi="Arial" w:cs="Arial"/>
+          <w:sz w:val="22"/>
+          <w:szCs w:val="22"/>
+        </w:rPr>
+        <w:t xml:space="preserve">, H., </w:t>
+      </w:r>
+      <w:proofErr w:type="spellStart"/>
+      <w:r>
+        <w:rPr>
+          <w:rFonts w:ascii="Arial" w:hAnsi="Arial" w:cs="Arial"/>
+          <w:sz w:val="22"/>
+          <w:szCs w:val="22"/>
+        </w:rPr>
+        <w:t>Casaburi</w:t>
+      </w:r>
+      <w:proofErr w:type="spellEnd"/>
+      <w:r>
+        <w:rPr>
+          <w:rFonts w:ascii="Arial" w:hAnsi="Arial" w:cs="Arial"/>
+          <w:sz w:val="22"/>
+          <w:szCs w:val="22"/>
+        </w:rPr>
+        <w:t xml:space="preserve">, G., </w:t>
+      </w:r>
+      <w:proofErr w:type="spellStart"/>
+      <w:r>
+        <w:rPr>
+          <w:rFonts w:ascii="Arial" w:hAnsi="Arial" w:cs="Arial"/>
+          <w:sz w:val="22"/>
+          <w:szCs w:val="22"/>
+        </w:rPr>
+        <w:t>Bonjawo</w:t>
+      </w:r>
+      <w:proofErr w:type="spellEnd"/>
+      <w:r>
+        <w:rPr>
+          <w:rFonts w:ascii="Arial" w:hAnsi="Arial" w:cs="Arial"/>
+          <w:sz w:val="22"/>
+          <w:szCs w:val="22"/>
+        </w:rPr>
+        <w:t xml:space="preserve">, R. M., </w:t>
+      </w:r>
+      <w:proofErr w:type="spellStart"/>
+      <w:r>
+        <w:rPr>
+          <w:rFonts w:ascii="Arial" w:hAnsi="Arial" w:cs="Arial"/>
+          <w:sz w:val="22"/>
+          <w:szCs w:val="22"/>
+        </w:rPr>
+        <w:t>Duscher</w:t>
+      </w:r>
+      <w:proofErr w:type="spellEnd"/>
+      <w:r>
+        <w:rPr>
+          <w:rFonts w:ascii="Arial" w:hAnsi="Arial" w:cs="Arial"/>
+          <w:sz w:val="22"/>
+          <w:szCs w:val="22"/>
+        </w:rPr>
+        <w:t xml:space="preserve">, A. A., &amp; Foster, J. S. (2018). A year in the life of a </w:t>
+      </w:r>
+      <w:proofErr w:type="spellStart"/>
+      <w:r>
+        <w:rPr>
+          <w:rFonts w:ascii="Arial" w:hAnsi="Arial" w:cs="Arial"/>
+          <w:sz w:val="22"/>
+          <w:szCs w:val="22"/>
+        </w:rPr>
+        <w:t>thrombolite</w:t>
+      </w:r>
+      <w:proofErr w:type="spellEnd"/>
+      <w:r>
+        <w:rPr>
+          <w:rFonts w:ascii="Arial" w:hAnsi="Arial" w:cs="Arial"/>
+          <w:sz w:val="22"/>
+          <w:szCs w:val="22"/>
+        </w:rPr>
+        <w:t>: comparative metatranscriptomics reveals dynamic metabolic changes over diel and seasonal cycles. Environmental Microbiology, 20(2), 842-861.</w:t>
       </w:r>
     </w:p>
     <w:p>
@@ -1400,7 +1672,27 @@
           <w:sz w:val="22"/>
           <w:szCs w:val="22"/>
         </w:rPr>
-        <w:t>2400 µmol photons</w:t>
+        <w:t>2400 µ</w:t>
+      </w:r>
+      <w:proofErr w:type="spellStart"/>
+      <w:r>
+        <w:rPr>
+          <w:rFonts w:ascii="Arial" w:hAnsi="Arial" w:cs="Arial"/>
+          <w:color w:val="0070C0"/>
+          <w:sz w:val="22"/>
+          <w:szCs w:val="22"/>
+        </w:rPr>
+        <w:t>mol</w:t>
+      </w:r>
+      <w:proofErr w:type="spellEnd"/>
+      <w:r>
+        <w:rPr>
+          <w:rFonts w:ascii="Arial" w:hAnsi="Arial" w:cs="Arial"/>
+          <w:color w:val="0070C0"/>
+          <w:sz w:val="22"/>
+          <w:szCs w:val="22"/>
+        </w:rPr>
+        <w:t xml:space="preserve"> photons</w:t>
       </w:r>
       <w:r>
         <w:rPr>
@@ -1619,7 +1911,67 @@
           <w:sz w:val="22"/>
           <w:szCs w:val="22"/>
         </w:rPr>
-        <w:t xml:space="preserve"> were not all in agreement: Louyakis et al. (2018) reported a maximum photosynthetic activity at noon for Thrombolite communities of Highborne Cay in the Bahamas, while Liu et al. (2011) showed that transcripts for the bacteriochlorophyll synthesis genes of six phototrophs from YNP microbial mats were most abundant at </w:t>
+        <w:t xml:space="preserve"> were not all in agreement: </w:t>
+      </w:r>
+      <w:proofErr w:type="spellStart"/>
+      <w:r>
+        <w:rPr>
+          <w:rFonts w:ascii="Arial" w:hAnsi="Arial" w:cs="Arial"/>
+          <w:color w:val="0070C0"/>
+          <w:sz w:val="22"/>
+          <w:szCs w:val="22"/>
+        </w:rPr>
+        <w:t>Louyakis</w:t>
+      </w:r>
+      <w:proofErr w:type="spellEnd"/>
+      <w:r>
+        <w:rPr>
+          <w:rFonts w:ascii="Arial" w:hAnsi="Arial" w:cs="Arial"/>
+          <w:color w:val="0070C0"/>
+          <w:sz w:val="22"/>
+          <w:szCs w:val="22"/>
+        </w:rPr>
+        <w:t xml:space="preserve"> et al. (2018) reported a maximum photosynthetic activity at noon for </w:t>
+      </w:r>
+      <w:proofErr w:type="spellStart"/>
+      <w:r>
+        <w:rPr>
+          <w:rFonts w:ascii="Arial" w:hAnsi="Arial" w:cs="Arial"/>
+          <w:color w:val="0070C0"/>
+          <w:sz w:val="22"/>
+          <w:szCs w:val="22"/>
+        </w:rPr>
+        <w:t>Thrombolite</w:t>
+      </w:r>
+      <w:proofErr w:type="spellEnd"/>
+      <w:r>
+        <w:rPr>
+          <w:rFonts w:ascii="Arial" w:hAnsi="Arial" w:cs="Arial"/>
+          <w:color w:val="0070C0"/>
+          <w:sz w:val="22"/>
+          <w:szCs w:val="22"/>
+        </w:rPr>
+        <w:t xml:space="preserve"> communities of </w:t>
+      </w:r>
+      <w:proofErr w:type="spellStart"/>
+      <w:r>
+        <w:rPr>
+          <w:rFonts w:ascii="Arial" w:hAnsi="Arial" w:cs="Arial"/>
+          <w:color w:val="0070C0"/>
+          <w:sz w:val="22"/>
+          <w:szCs w:val="22"/>
+        </w:rPr>
+        <w:t>Highborne</w:t>
+      </w:r>
+      <w:proofErr w:type="spellEnd"/>
+      <w:r>
+        <w:rPr>
+          <w:rFonts w:ascii="Arial" w:hAnsi="Arial" w:cs="Arial"/>
+          <w:color w:val="0070C0"/>
+          <w:sz w:val="22"/>
+          <w:szCs w:val="22"/>
+        </w:rPr>
+        <w:t xml:space="preserve"> Cay in the Bahamas, while Liu et al. (2011) showed that transcripts for the bacteriochlorophyll synthesis genes of six phototrophs from YNP microbial mats were most abundant at </w:t>
       </w:r>
       <w:r>
         <w:rPr>
@@ -1660,6 +2012,98 @@
     </w:p>
     <w:p>
       <w:pPr>
+        <w:pStyle w:val="ListParagraph"/>
+        <w:numPr>
+          <w:ilvl w:val="0"/>
+          <w:numId w:val="2"/>
+        </w:numPr>
+        <w:snapToGrid w:val="0"/>
+        <w:spacing w:after="120" w:line="280" w:lineRule="exact"/>
+        <w:contextualSpacing w:val="0"/>
+        <w:rPr>
+          <w:rFonts w:ascii="Arial" w:hAnsi="Arial" w:cs="Arial"/>
+          <w:color w:val="0070C0"/>
+          <w:sz w:val="22"/>
+          <w:szCs w:val="22"/>
+        </w:rPr>
+      </w:pPr>
+      <w:commentRangeStart w:id="1"/>
+      <w:r>
+        <w:rPr>
+          <w:rFonts w:ascii="Arial" w:hAnsi="Arial" w:cs="Arial"/>
+          <w:color w:val="0070C0"/>
+          <w:sz w:val="22"/>
+          <w:szCs w:val="22"/>
+        </w:rPr>
+        <w:t xml:space="preserve">Distinct temporal regulation of photosynthesis and </w:t>
+      </w:r>
+      <w:r>
+        <w:rPr>
+          <w:rFonts w:ascii="Arial" w:hAnsi="Arial" w:cs="Arial"/>
+          <w:color w:val="0070C0"/>
+          <w:sz w:val="22"/>
+          <w:szCs w:val="22"/>
+        </w:rPr>
+        <w:t>central carbon metabolism</w:t>
+      </w:r>
+      <w:r>
+        <w:rPr>
+          <w:rFonts w:ascii="Arial" w:hAnsi="Arial" w:cs="Arial"/>
+          <w:color w:val="0070C0"/>
+          <w:sz w:val="22"/>
+          <w:szCs w:val="22"/>
+        </w:rPr>
+        <w:t xml:space="preserve"> pathways, in response to light, has also been shown in aquatic </w:t>
+      </w:r>
+      <w:r>
+        <w:rPr>
+          <w:rFonts w:ascii="Arial" w:hAnsi="Arial" w:cs="Arial"/>
+          <w:i/>
+          <w:color w:val="0070C0"/>
+          <w:sz w:val="22"/>
+          <w:szCs w:val="22"/>
+        </w:rPr>
+        <w:t>Cyanobacteria</w:t>
+      </w:r>
+      <w:r>
+        <w:rPr>
+          <w:rFonts w:ascii="Arial" w:hAnsi="Arial" w:cs="Arial"/>
+          <w:color w:val="0070C0"/>
+          <w:sz w:val="22"/>
+          <w:szCs w:val="22"/>
+        </w:rPr>
+        <w:t>, with light-harvesting photosynthetic genes being upregulated early in the light period, and the core oxidative pentose pathway being activated during the dark period (</w:t>
+      </w:r>
+      <w:proofErr w:type="spellStart"/>
+      <w:r>
+        <w:rPr>
+          <w:rFonts w:ascii="Arial" w:hAnsi="Arial" w:cs="Arial"/>
+          <w:color w:val="0070C0"/>
+          <w:sz w:val="22"/>
+          <w:szCs w:val="22"/>
+        </w:rPr>
+        <w:t>Welkie</w:t>
+      </w:r>
+      <w:proofErr w:type="spellEnd"/>
+      <w:r>
+        <w:rPr>
+          <w:rFonts w:ascii="Arial" w:hAnsi="Arial" w:cs="Arial"/>
+          <w:color w:val="0070C0"/>
+          <w:sz w:val="22"/>
+          <w:szCs w:val="22"/>
+        </w:rPr>
+        <w:t xml:space="preserve"> et al., 2019)</w:t>
+      </w:r>
+      <w:commentRangeEnd w:id="1"/>
+      <w:r>
+        <w:rPr>
+          <w:rStyle w:val="CommentReference"/>
+        </w:rPr>
+        <w:commentReference w:id="1"/>
+      </w:r>
+    </w:p>
+    <w:p>
+      <w:pPr>
         <w:tabs>
           <w:tab w:val="left" w:pos="6660"/>
         </w:tabs>
@@ -1690,14 +2134,25 @@
         </w:rPr>
         <w:t xml:space="preserve">lected for this study, 9 am </w:t>
       </w:r>
-      <w:r>
-        <w:rPr>
-          <w:rFonts w:ascii="Arial" w:hAnsi="Arial" w:cs="Arial"/>
-          <w:color w:val="0070C0"/>
-          <w:sz w:val="22"/>
-          <w:szCs w:val="22"/>
-        </w:rPr>
-        <w:t>(~3</w:t>
+      <w:commentRangeStart w:id="2"/>
+      <w:commentRangeStart w:id="3"/>
+      <w:r>
+        <w:rPr>
+          <w:rFonts w:ascii="Arial" w:hAnsi="Arial" w:cs="Arial"/>
+          <w:color w:val="0070C0"/>
+          <w:sz w:val="22"/>
+          <w:szCs w:val="22"/>
+        </w:rPr>
+        <w:t>(</w:t>
+      </w:r>
+      <w:r>
+        <w:rPr>
+          <w:rFonts w:ascii="Arial" w:hAnsi="Arial" w:cs="Arial"/>
+          <w:color w:val="0070C0"/>
+          <w:sz w:val="22"/>
+          <w:szCs w:val="22"/>
+        </w:rPr>
+        <w:t>~3</w:t>
       </w:r>
       <w:r>
         <w:rPr>
@@ -1717,14 +2172,57 @@
         </w:rPr>
         <w:t xml:space="preserve">first light; </w:t>
       </w:r>
-      <w:r>
-        <w:rPr>
-          <w:rFonts w:ascii="Arial" w:hAnsi="Arial" w:cs="Arial"/>
-          <w:color w:val="0070C0"/>
-          <w:sz w:val="22"/>
-          <w:szCs w:val="22"/>
-        </w:rPr>
-        <w:t>corresponding to high photosynthetic activity at the high light morning in Liu et al., 2011) and 9 pm (</w:t>
+      <w:commentRangeEnd w:id="2"/>
+      <w:r>
+        <w:rPr>
+          <w:rStyle w:val="CommentReference"/>
+        </w:rPr>
+        <w:commentReference w:id="2"/>
+      </w:r>
+      <w:commentRangeEnd w:id="3"/>
+      <w:r>
+        <w:rPr>
+          <w:rStyle w:val="CommentReference"/>
+        </w:rPr>
+        <w:commentReference w:id="3"/>
+      </w:r>
+      <w:r>
+        <w:rPr>
+          <w:rFonts w:ascii="Arial" w:hAnsi="Arial" w:cs="Arial"/>
+          <w:color w:val="0070C0"/>
+          <w:sz w:val="22"/>
+          <w:szCs w:val="22"/>
+        </w:rPr>
+        <w:t>corresponding to high photosynthetic activity in Liu</w:t>
+      </w:r>
+      <w:r>
+        <w:rPr>
+          <w:rFonts w:ascii="Arial" w:hAnsi="Arial" w:cs="Arial"/>
+          <w:color w:val="0070C0"/>
+          <w:sz w:val="22"/>
+          <w:szCs w:val="22"/>
+        </w:rPr>
+        <w:t xml:space="preserve"> et al.,</w:t>
+      </w:r>
+      <w:r>
+        <w:rPr>
+          <w:rFonts w:ascii="Arial" w:hAnsi="Arial" w:cs="Arial"/>
+          <w:color w:val="0070C0"/>
+          <w:sz w:val="22"/>
+          <w:szCs w:val="22"/>
+        </w:rPr>
+        <w:t xml:space="preserve"> 2011) and </w:t>
+      </w:r>
+      <w:commentRangeStart w:id="4"/>
+      <w:commentRangeStart w:id="5"/>
+      <w:r>
+        <w:rPr>
+          <w:rFonts w:ascii="Arial" w:hAnsi="Arial" w:cs="Arial"/>
+          <w:color w:val="0070C0"/>
+          <w:sz w:val="22"/>
+          <w:szCs w:val="22"/>
+        </w:rPr>
+        <w:t>9 pm (</w:t>
       </w:r>
       <w:r>
         <w:rPr>
@@ -1744,14 +2242,48 @@
         </w:rPr>
         <w:t>hours after complete darkness</w:t>
       </w:r>
-      <w:r>
-        <w:rPr>
-          <w:rFonts w:ascii="Arial" w:hAnsi="Arial" w:cs="Arial"/>
-          <w:color w:val="0070C0"/>
-          <w:sz w:val="22"/>
-          <w:szCs w:val="22"/>
-        </w:rPr>
-        <w:t>; corresponding to low photosynthetic activity in Louyakis et al., 20</w:t>
+      <w:commentRangeEnd w:id="4"/>
+      <w:r>
+        <w:rPr>
+          <w:rStyle w:val="CommentReference"/>
+        </w:rPr>
+        <w:commentReference w:id="4"/>
+      </w:r>
+      <w:commentRangeEnd w:id="5"/>
+      <w:r>
+        <w:rPr>
+          <w:rStyle w:val="CommentReference"/>
+        </w:rPr>
+        <w:commentReference w:id="5"/>
+      </w:r>
+      <w:r>
+        <w:rPr>
+          <w:rFonts w:ascii="Arial" w:hAnsi="Arial" w:cs="Arial"/>
+          <w:color w:val="0070C0"/>
+          <w:sz w:val="22"/>
+          <w:szCs w:val="22"/>
+        </w:rPr>
+        <w:t xml:space="preserve">; corresponding to low photosynthetic activity in </w:t>
+      </w:r>
+      <w:proofErr w:type="spellStart"/>
+      <w:r>
+        <w:rPr>
+          <w:rFonts w:ascii="Arial" w:hAnsi="Arial" w:cs="Arial"/>
+          <w:color w:val="0070C0"/>
+          <w:sz w:val="22"/>
+          <w:szCs w:val="22"/>
+        </w:rPr>
+        <w:t>Louyakis</w:t>
+      </w:r>
+      <w:proofErr w:type="spellEnd"/>
+      <w:r>
+        <w:rPr>
+          <w:rFonts w:ascii="Arial" w:hAnsi="Arial" w:cs="Arial"/>
+          <w:color w:val="0070C0"/>
+          <w:sz w:val="22"/>
+          <w:szCs w:val="22"/>
+        </w:rPr>
+        <w:t xml:space="preserve"> et al., 20</w:t>
       </w:r>
       <w:r>
         <w:rPr>
@@ -1769,7 +2301,90 @@
           <w:sz w:val="22"/>
           <w:szCs w:val="22"/>
         </w:rPr>
-        <w:t xml:space="preserve">), were likely to show significant difference in </w:t>
+        <w:t>, but</w:t>
+      </w:r>
+      <w:r>
+        <w:rPr>
+          <w:rFonts w:ascii="Arial" w:hAnsi="Arial" w:cs="Arial"/>
+          <w:color w:val="0070C0"/>
+          <w:sz w:val="22"/>
+          <w:szCs w:val="22"/>
+        </w:rPr>
+        <w:t xml:space="preserve"> activation </w:t>
+      </w:r>
+      <w:r>
+        <w:rPr>
+          <w:rFonts w:ascii="Arial" w:hAnsi="Arial" w:cs="Arial"/>
+          <w:color w:val="0070C0"/>
+          <w:sz w:val="22"/>
+          <w:szCs w:val="22"/>
+        </w:rPr>
+        <w:t xml:space="preserve">of </w:t>
+      </w:r>
+      <w:r>
+        <w:rPr>
+          <w:rFonts w:ascii="Arial" w:hAnsi="Arial" w:cs="Arial"/>
+          <w:color w:val="0070C0"/>
+          <w:sz w:val="22"/>
+          <w:szCs w:val="22"/>
+        </w:rPr>
+        <w:t>the oxidative pentose phosphate</w:t>
+      </w:r>
+      <w:r>
+        <w:rPr>
+          <w:rFonts w:ascii="Arial" w:hAnsi="Arial" w:cs="Arial"/>
+          <w:color w:val="0070C0"/>
+          <w:sz w:val="22"/>
+          <w:szCs w:val="22"/>
+        </w:rPr>
+        <w:t xml:space="preserve"> pathway</w:t>
+      </w:r>
+      <w:r>
+        <w:rPr>
+          <w:rFonts w:ascii="Arial" w:hAnsi="Arial" w:cs="Arial"/>
+          <w:color w:val="0070C0"/>
+          <w:sz w:val="22"/>
+          <w:szCs w:val="22"/>
+        </w:rPr>
+        <w:t xml:space="preserve"> in </w:t>
+      </w:r>
+      <w:proofErr w:type="spellStart"/>
+      <w:r>
+        <w:rPr>
+          <w:rFonts w:ascii="Arial" w:hAnsi="Arial" w:cs="Arial"/>
+          <w:color w:val="0070C0"/>
+          <w:sz w:val="22"/>
+          <w:szCs w:val="22"/>
+        </w:rPr>
+        <w:t>Welkie</w:t>
+      </w:r>
+      <w:proofErr w:type="spellEnd"/>
+      <w:r>
+        <w:rPr>
+          <w:rFonts w:ascii="Arial" w:hAnsi="Arial" w:cs="Arial"/>
+          <w:color w:val="0070C0"/>
+          <w:sz w:val="22"/>
+          <w:szCs w:val="22"/>
+        </w:rPr>
+        <w:t xml:space="preserve"> et al., 2019</w:t>
+      </w:r>
+      <w:r>
+        <w:rPr>
+          <w:rFonts w:ascii="Arial" w:hAnsi="Arial" w:cs="Arial"/>
+          <w:color w:val="0070C0"/>
+          <w:sz w:val="22"/>
+          <w:szCs w:val="22"/>
+        </w:rPr>
+        <w:t>)</w:t>
+      </w:r>
+      <w:r>
+        <w:rPr>
+          <w:rFonts w:ascii="Arial" w:hAnsi="Arial" w:cs="Arial"/>
+          <w:color w:val="0070C0"/>
+          <w:sz w:val="22"/>
+          <w:szCs w:val="22"/>
+        </w:rPr>
+        <w:t xml:space="preserve">, were likely to show significant difference in </w:t>
       </w:r>
       <w:r>
         <w:rPr>
@@ -1802,16 +2417,65 @@
           <w:sz w:val="22"/>
           <w:szCs w:val="22"/>
         </w:rPr>
-        <w:t xml:space="preserve">The same argument can also be applied to the archaea present in the halite communities, which are all haloarchaea with light-driven proton pumps, making them likely to react to light. In contrast, the archaea described in </w:t>
-      </w:r>
-      <w:r>
-        <w:rPr>
-          <w:rFonts w:ascii="Arial" w:hAnsi="Arial" w:cs="Arial"/>
-          <w:color w:val="0070C0"/>
-          <w:sz w:val="22"/>
-          <w:szCs w:val="22"/>
-        </w:rPr>
-        <w:t>Louyakis et al.</w:t>
+        <w:t xml:space="preserve">The same argument can also be applied to the archaea present in the halite communities, which </w:t>
+      </w:r>
+      <w:r>
+        <w:rPr>
+          <w:rFonts w:ascii="Arial" w:hAnsi="Arial" w:cs="Arial"/>
+          <w:color w:val="0070C0"/>
+          <w:sz w:val="22"/>
+          <w:szCs w:val="22"/>
+        </w:rPr>
+        <w:t>mostly</w:t>
+      </w:r>
+      <w:r>
+        <w:rPr>
+          <w:rFonts w:ascii="Arial" w:hAnsi="Arial" w:cs="Arial"/>
+          <w:color w:val="0070C0"/>
+          <w:sz w:val="22"/>
+          <w:szCs w:val="22"/>
+        </w:rPr>
+        <w:t xml:space="preserve"> </w:t>
+      </w:r>
+      <w:proofErr w:type="spellStart"/>
+      <w:r>
+        <w:rPr>
+          <w:rFonts w:ascii="Arial" w:hAnsi="Arial" w:cs="Arial"/>
+          <w:color w:val="0070C0"/>
+          <w:sz w:val="22"/>
+          <w:szCs w:val="22"/>
+        </w:rPr>
+        <w:t>haloarchaea</w:t>
+      </w:r>
+      <w:proofErr w:type="spellEnd"/>
+      <w:r>
+        <w:rPr>
+          <w:rFonts w:ascii="Arial" w:hAnsi="Arial" w:cs="Arial"/>
+          <w:color w:val="0070C0"/>
+          <w:sz w:val="22"/>
+          <w:szCs w:val="22"/>
+        </w:rPr>
+        <w:t xml:space="preserve"> with light-driven proton pumps, making them likely to react to light. In contrast, the archaea described in </w:t>
+      </w:r>
+      <w:proofErr w:type="spellStart"/>
+      <w:r>
+        <w:rPr>
+          <w:rFonts w:ascii="Arial" w:hAnsi="Arial" w:cs="Arial"/>
+          <w:color w:val="0070C0"/>
+          <w:sz w:val="22"/>
+          <w:szCs w:val="22"/>
+        </w:rPr>
+        <w:t>Louyakis</w:t>
+      </w:r>
+      <w:proofErr w:type="spellEnd"/>
+      <w:r>
+        <w:rPr>
+          <w:rFonts w:ascii="Arial" w:hAnsi="Arial" w:cs="Arial"/>
+          <w:color w:val="0070C0"/>
+          <w:sz w:val="22"/>
+          <w:szCs w:val="22"/>
+        </w:rPr>
+        <w:t xml:space="preserve"> et al.</w:t>
       </w:r>
       <w:r>
         <w:rPr>
@@ -2060,43 +2724,314 @@
           <w:sz w:val="22"/>
           <w:szCs w:val="22"/>
         </w:rPr>
-        <w:t xml:space="preserve"> scraped, and enough material stored under appropriate conditions. As such, </w:t>
-      </w:r>
-      <w:r>
-        <w:rPr>
-          <w:rFonts w:ascii="Arial" w:hAnsi="Arial" w:cs="Arial"/>
-          <w:color w:val="0070C0"/>
-          <w:sz w:val="22"/>
-          <w:szCs w:val="22"/>
-        </w:rPr>
-        <w:t>previous attempts at extract</w:t>
-      </w:r>
-      <w:r>
-        <w:rPr>
-          <w:rFonts w:ascii="Arial" w:hAnsi="Arial" w:cs="Arial"/>
-          <w:color w:val="0070C0"/>
-          <w:sz w:val="22"/>
-          <w:szCs w:val="22"/>
-        </w:rPr>
-        <w:t xml:space="preserve">ing RNA from desiccated halite </w:t>
-      </w:r>
-      <w:r>
-        <w:rPr>
-          <w:rFonts w:ascii="Arial" w:hAnsi="Arial" w:cs="Arial"/>
-          <w:color w:val="0070C0"/>
-          <w:sz w:val="22"/>
-          <w:szCs w:val="22"/>
-        </w:rPr>
-        <w:t>ha</w:t>
-      </w:r>
-      <w:r>
-        <w:rPr>
-          <w:rFonts w:ascii="Arial" w:hAnsi="Arial" w:cs="Arial"/>
-          <w:color w:val="0070C0"/>
-          <w:sz w:val="22"/>
-          <w:szCs w:val="22"/>
-        </w:rPr>
-        <w:t>ve</w:t>
+        <w:t xml:space="preserve"> scraped, and enough material stored under appropriate conditions. </w:t>
+      </w:r>
+      <w:r>
+        <w:rPr>
+          <w:rFonts w:ascii="Arial" w:hAnsi="Arial" w:cs="Arial"/>
+          <w:color w:val="0070C0"/>
+          <w:sz w:val="22"/>
+          <w:szCs w:val="22"/>
+        </w:rPr>
+        <w:t>Once a rock</w:t>
+      </w:r>
+      <w:bookmarkStart w:id="6" w:name="_GoBack"/>
+      <w:bookmarkEnd w:id="6"/>
+      <w:r>
+        <w:rPr>
+          <w:rFonts w:ascii="Arial" w:hAnsi="Arial" w:cs="Arial"/>
+          <w:color w:val="0070C0"/>
+          <w:sz w:val="22"/>
+          <w:szCs w:val="22"/>
+        </w:rPr>
+        <w:t xml:space="preserve"> has been “harvested” is cannot be used again. </w:t>
+      </w:r>
+    </w:p>
+    <w:p>
+      <w:pPr>
+        <w:tabs>
+          <w:tab w:val="left" w:pos="6660"/>
+        </w:tabs>
+        <w:snapToGrid w:val="0"/>
+        <w:spacing w:after="120" w:line="280" w:lineRule="exact"/>
+        <w:rPr>
+          <w:rFonts w:ascii="Arial" w:hAnsi="Arial" w:cs="Arial"/>
+          <w:sz w:val="22"/>
+          <w:szCs w:val="22"/>
+        </w:rPr>
+      </w:pPr>
+      <w:r>
+        <w:rPr>
+          <w:rFonts w:ascii="Arial" w:hAnsi="Arial" w:cs="Arial"/>
+          <w:color w:val="0070C0"/>
+          <w:sz w:val="22"/>
+          <w:szCs w:val="22"/>
+        </w:rPr>
+        <w:t>To conclude, w</w:t>
+      </w:r>
+      <w:r>
+        <w:rPr>
+          <w:rFonts w:ascii="Arial" w:hAnsi="Arial" w:cs="Arial"/>
+          <w:color w:val="0070C0"/>
+          <w:sz w:val="22"/>
+          <w:szCs w:val="22"/>
+        </w:rPr>
+        <w:t>e agree with this reviewer that a possible explanation for not detecting differential expression between time points might stem f</w:t>
+      </w:r>
+      <w:r>
+        <w:rPr>
+          <w:rFonts w:ascii="Arial" w:hAnsi="Arial" w:cs="Arial"/>
+          <w:color w:val="0070C0"/>
+          <w:sz w:val="22"/>
+          <w:szCs w:val="22"/>
+        </w:rPr>
+        <w:t>rom our sel</w:t>
+      </w:r>
+      <w:r>
+        <w:rPr>
+          <w:rFonts w:ascii="Arial" w:hAnsi="Arial" w:cs="Arial"/>
+          <w:color w:val="0070C0"/>
+          <w:sz w:val="22"/>
+          <w:szCs w:val="22"/>
+        </w:rPr>
+        <w:t>ection of sampling time points.</w:t>
+      </w:r>
+      <w:r>
+        <w:rPr>
+          <w:rFonts w:ascii="Arial" w:hAnsi="Arial" w:cs="Arial"/>
+          <w:color w:val="0070C0"/>
+          <w:sz w:val="22"/>
+          <w:szCs w:val="22"/>
+        </w:rPr>
+        <w:t xml:space="preserve"> However, inter-nodule variation in transcriptional profiles cannot be discounted, especially in view of the arguments </w:t>
+      </w:r>
+      <w:r>
+        <w:rPr>
+          <w:rFonts w:ascii="Arial" w:hAnsi="Arial" w:cs="Arial"/>
+          <w:color w:val="0070C0"/>
+          <w:sz w:val="22"/>
+          <w:szCs w:val="22"/>
+        </w:rPr>
+        <w:t>discussed</w:t>
+      </w:r>
+      <w:r>
+        <w:rPr>
+          <w:rFonts w:ascii="Arial" w:hAnsi="Arial" w:cs="Arial"/>
+          <w:color w:val="0070C0"/>
+          <w:sz w:val="22"/>
+          <w:szCs w:val="22"/>
+        </w:rPr>
+        <w:t xml:space="preserve"> above, arguments based on previous work and on our knowledge of this </w:t>
+      </w:r>
+      <w:r>
+        <w:rPr>
+          <w:rFonts w:ascii="Arial" w:hAnsi="Arial" w:cs="Arial"/>
+          <w:color w:val="0070C0"/>
+          <w:sz w:val="22"/>
+          <w:szCs w:val="22"/>
+        </w:rPr>
+        <w:t>hypersaline</w:t>
+      </w:r>
+      <w:r>
+        <w:rPr>
+          <w:rFonts w:ascii="Arial" w:hAnsi="Arial" w:cs="Arial"/>
+          <w:color w:val="0070C0"/>
+          <w:sz w:val="22"/>
+          <w:szCs w:val="22"/>
+        </w:rPr>
+        <w:t xml:space="preserve"> system. </w:t>
+      </w:r>
+      <w:r>
+        <w:rPr>
+          <w:rFonts w:ascii="Arial" w:hAnsi="Arial" w:cs="Arial"/>
+          <w:color w:val="0070C0"/>
+          <w:sz w:val="22"/>
+          <w:szCs w:val="22"/>
+        </w:rPr>
+        <w:t>All t</w:t>
+      </w:r>
+      <w:r>
+        <w:rPr>
+          <w:rFonts w:ascii="Arial" w:hAnsi="Arial" w:cs="Arial"/>
+          <w:color w:val="0070C0"/>
+          <w:sz w:val="22"/>
+          <w:szCs w:val="22"/>
+        </w:rPr>
+        <w:t>hese points are now clearly la</w:t>
+      </w:r>
+      <w:r>
+        <w:rPr>
+          <w:rFonts w:ascii="Arial" w:hAnsi="Arial" w:cs="Arial"/>
+          <w:color w:val="0070C0"/>
+          <w:sz w:val="22"/>
+          <w:szCs w:val="22"/>
+        </w:rPr>
+        <w:t>i</w:t>
+      </w:r>
+      <w:r>
+        <w:rPr>
+          <w:rFonts w:ascii="Arial" w:hAnsi="Arial" w:cs="Arial"/>
+          <w:color w:val="0070C0"/>
+          <w:sz w:val="22"/>
+          <w:szCs w:val="22"/>
+        </w:rPr>
+        <w:t>d out in the discussion of the manuscript.</w:t>
+      </w:r>
+    </w:p>
+    <w:p>
+      <w:pPr>
+        <w:tabs>
+          <w:tab w:val="left" w:pos="6660"/>
+        </w:tabs>
+        <w:snapToGrid w:val="0"/>
+        <w:spacing w:after="120" w:line="280" w:lineRule="exact"/>
+        <w:rPr>
+          <w:rFonts w:ascii="Arial" w:hAnsi="Arial" w:cs="Arial"/>
+          <w:sz w:val="22"/>
+          <w:szCs w:val="22"/>
+        </w:rPr>
+      </w:pPr>
+      <w:r>
+        <w:rPr>
+          <w:rFonts w:ascii="Arial" w:hAnsi="Arial" w:cs="Arial"/>
+          <w:sz w:val="22"/>
+          <w:szCs w:val="22"/>
+        </w:rPr>
+        <w:t xml:space="preserve">2. Additionally, it appears no environmental measurements were taken (e.g. light PAR readings or oxygen measurements for the time points) in addition to the measurements listed on line 365). Based on diel measurements taken from other systems (e.g. </w:t>
+      </w:r>
+      <w:r>
+        <w:rPr>
+          <w:rFonts w:ascii="Arial" w:hAnsi="Arial" w:cs="Arial"/>
+          <w:sz w:val="22"/>
+          <w:szCs w:val="22"/>
+        </w:rPr>
+        <w:lastRenderedPageBreak/>
+        <w:t xml:space="preserve">Yellowstone mats, hypersaline and marine </w:t>
+      </w:r>
+      <w:proofErr w:type="spellStart"/>
+      <w:r>
+        <w:rPr>
+          <w:rFonts w:ascii="Arial" w:hAnsi="Arial" w:cs="Arial"/>
+          <w:sz w:val="22"/>
+          <w:szCs w:val="22"/>
+        </w:rPr>
+        <w:t>microbialites</w:t>
+      </w:r>
+      <w:proofErr w:type="spellEnd"/>
+      <w:r>
+        <w:rPr>
+          <w:rFonts w:ascii="Arial" w:hAnsi="Arial" w:cs="Arial"/>
+          <w:sz w:val="22"/>
+          <w:szCs w:val="22"/>
+        </w:rPr>
+        <w:t>), it is very likely the study has not captured the major photosynthetic activity of the cyanobacterial community; therefore, as stated earlier many of the assumptions made in this study are not supported and that likely explains the lack of significant differences in the transcriptional activity between the 9 AM and 9 PM samples.</w:t>
+      </w:r>
+    </w:p>
+    <w:p>
+      <w:pPr>
+        <w:tabs>
+          <w:tab w:val="left" w:pos="6660"/>
+        </w:tabs>
+        <w:snapToGrid w:val="0"/>
+        <w:spacing w:after="120" w:line="280" w:lineRule="exact"/>
+        <w:rPr>
+          <w:rFonts w:ascii="Arial" w:hAnsi="Arial" w:cs="Arial"/>
+          <w:color w:val="0070C0"/>
+          <w:sz w:val="22"/>
+          <w:szCs w:val="22"/>
+        </w:rPr>
+      </w:pPr>
+      <w:r>
+        <w:rPr>
+          <w:rFonts w:ascii="Arial" w:hAnsi="Arial" w:cs="Arial"/>
+          <w:color w:val="0070C0"/>
+          <w:sz w:val="22"/>
+          <w:szCs w:val="22"/>
+        </w:rPr>
+        <w:t>We would like</w:t>
+      </w:r>
+      <w:r>
+        <w:rPr>
+          <w:rFonts w:ascii="Arial" w:hAnsi="Arial" w:cs="Arial"/>
+          <w:color w:val="0070C0"/>
+          <w:sz w:val="22"/>
+          <w:szCs w:val="22"/>
+        </w:rPr>
+        <w:t xml:space="preserve"> to</w:t>
+      </w:r>
+      <w:r>
+        <w:rPr>
+          <w:rFonts w:ascii="Arial" w:hAnsi="Arial" w:cs="Arial"/>
+          <w:color w:val="0070C0"/>
+          <w:sz w:val="22"/>
+          <w:szCs w:val="22"/>
+        </w:rPr>
+        <w:t xml:space="preserve"> emphasize </w:t>
+      </w:r>
+      <w:r>
+        <w:rPr>
+          <w:rFonts w:ascii="Arial" w:hAnsi="Arial" w:cs="Arial"/>
+          <w:color w:val="0070C0"/>
+          <w:sz w:val="22"/>
+          <w:szCs w:val="22"/>
+        </w:rPr>
+        <w:t xml:space="preserve">here </w:t>
+      </w:r>
+      <w:r>
+        <w:rPr>
+          <w:rFonts w:ascii="Arial" w:hAnsi="Arial" w:cs="Arial"/>
+          <w:color w:val="0070C0"/>
+          <w:sz w:val="22"/>
+          <w:szCs w:val="22"/>
+        </w:rPr>
+        <w:t xml:space="preserve">that halite nodules represent a very different system than freshwater microbial mats and marine </w:t>
+      </w:r>
+      <w:proofErr w:type="spellStart"/>
+      <w:r>
+        <w:rPr>
+          <w:rFonts w:ascii="Arial" w:hAnsi="Arial" w:cs="Arial"/>
+          <w:color w:val="0070C0"/>
+          <w:sz w:val="22"/>
+          <w:szCs w:val="22"/>
+        </w:rPr>
+        <w:t>microbialites</w:t>
+      </w:r>
+      <w:proofErr w:type="spellEnd"/>
+      <w:r>
+        <w:rPr>
+          <w:rFonts w:ascii="Arial" w:hAnsi="Arial" w:cs="Arial"/>
+          <w:color w:val="0070C0"/>
+          <w:sz w:val="22"/>
+          <w:szCs w:val="22"/>
+        </w:rPr>
+        <w:t>,</w:t>
+      </w:r>
+      <w:r>
+        <w:rPr>
+          <w:rFonts w:ascii="Arial" w:hAnsi="Arial" w:cs="Arial"/>
+          <w:color w:val="0070C0"/>
+          <w:sz w:val="22"/>
+          <w:szCs w:val="22"/>
+        </w:rPr>
+        <w:t xml:space="preserve"> for which metatranscriptomic studies have been performed. </w:t>
+      </w:r>
+      <w:r>
+        <w:rPr>
+          <w:rFonts w:ascii="Arial" w:hAnsi="Arial" w:cs="Arial"/>
+          <w:color w:val="0070C0"/>
+          <w:sz w:val="22"/>
+          <w:szCs w:val="22"/>
+        </w:rPr>
+        <w:t>Most importantly</w:t>
+      </w:r>
+      <w:r>
+        <w:rPr>
+          <w:rFonts w:ascii="Arial" w:hAnsi="Arial" w:cs="Arial"/>
+          <w:color w:val="0070C0"/>
+          <w:sz w:val="22"/>
+          <w:szCs w:val="22"/>
+        </w:rPr>
+        <w:t>, halite communities can be subjected to long periods of desiccation, severely restricting photosynthetic activity, regardless of the presence of light</w:t>
       </w:r>
       <w:r>
         <w:rPr>
@@ -2114,239 +3049,27 @@
           <w:sz w:val="22"/>
           <w:szCs w:val="22"/>
         </w:rPr>
-        <w:t>not been successful.</w:t>
-      </w:r>
-    </w:p>
-    <w:p>
-      <w:pPr>
-        <w:tabs>
-          <w:tab w:val="left" w:pos="6660"/>
-        </w:tabs>
-        <w:snapToGrid w:val="0"/>
-        <w:spacing w:after="120" w:line="280" w:lineRule="exact"/>
-        <w:rPr>
-          <w:rFonts w:ascii="Arial" w:hAnsi="Arial" w:cs="Arial"/>
-          <w:sz w:val="22"/>
-          <w:szCs w:val="22"/>
-        </w:rPr>
-      </w:pPr>
-      <w:r>
-        <w:rPr>
-          <w:rFonts w:ascii="Arial" w:hAnsi="Arial" w:cs="Arial"/>
-          <w:color w:val="0070C0"/>
-          <w:sz w:val="22"/>
-          <w:szCs w:val="22"/>
-        </w:rPr>
-        <w:t>To conclude, w</w:t>
-      </w:r>
-      <w:r>
-        <w:rPr>
-          <w:rFonts w:ascii="Arial" w:hAnsi="Arial" w:cs="Arial"/>
-          <w:color w:val="0070C0"/>
-          <w:sz w:val="22"/>
-          <w:szCs w:val="22"/>
-        </w:rPr>
-        <w:t>e agree with this reviewer that a possible explanation for not detecting differential expression between time points might stem f</w:t>
-      </w:r>
-      <w:r>
-        <w:rPr>
-          <w:rFonts w:ascii="Arial" w:hAnsi="Arial" w:cs="Arial"/>
-          <w:color w:val="0070C0"/>
-          <w:sz w:val="22"/>
-          <w:szCs w:val="22"/>
-        </w:rPr>
-        <w:t xml:space="preserve">rom our selection of sampling time points.  However, inter-nodule variation in transcriptional profiles cannot be discounted, especially in view of the arguments </w:t>
-      </w:r>
-      <w:r>
-        <w:rPr>
-          <w:rFonts w:ascii="Arial" w:hAnsi="Arial" w:cs="Arial"/>
-          <w:color w:val="0070C0"/>
-          <w:sz w:val="22"/>
-          <w:szCs w:val="22"/>
-        </w:rPr>
-        <w:t>discussed</w:t>
-      </w:r>
-      <w:r>
-        <w:rPr>
-          <w:rFonts w:ascii="Arial" w:hAnsi="Arial" w:cs="Arial"/>
-          <w:color w:val="0070C0"/>
-          <w:sz w:val="22"/>
-          <w:szCs w:val="22"/>
-        </w:rPr>
-        <w:t xml:space="preserve"> above, arguments based on previous work and on our knowledge of this </w:t>
-      </w:r>
-      <w:r>
-        <w:rPr>
-          <w:rFonts w:ascii="Arial" w:hAnsi="Arial" w:cs="Arial"/>
-          <w:color w:val="0070C0"/>
-          <w:sz w:val="22"/>
-          <w:szCs w:val="22"/>
-        </w:rPr>
-        <w:t>hypersaline</w:t>
-      </w:r>
-      <w:r>
-        <w:rPr>
-          <w:rFonts w:ascii="Arial" w:hAnsi="Arial" w:cs="Arial"/>
-          <w:color w:val="0070C0"/>
-          <w:sz w:val="22"/>
-          <w:szCs w:val="22"/>
-        </w:rPr>
-        <w:t xml:space="preserve"> system. </w:t>
-      </w:r>
-      <w:r>
-        <w:rPr>
-          <w:rFonts w:ascii="Arial" w:hAnsi="Arial" w:cs="Arial"/>
-          <w:color w:val="0070C0"/>
-          <w:sz w:val="22"/>
-          <w:szCs w:val="22"/>
-        </w:rPr>
-        <w:t>All t</w:t>
-      </w:r>
-      <w:r>
-        <w:rPr>
-          <w:rFonts w:ascii="Arial" w:hAnsi="Arial" w:cs="Arial"/>
-          <w:color w:val="0070C0"/>
-          <w:sz w:val="22"/>
-          <w:szCs w:val="22"/>
-        </w:rPr>
-        <w:t>hese points are now clearly la</w:t>
-      </w:r>
-      <w:r>
-        <w:rPr>
-          <w:rFonts w:ascii="Arial" w:hAnsi="Arial" w:cs="Arial"/>
-          <w:color w:val="0070C0"/>
-          <w:sz w:val="22"/>
-          <w:szCs w:val="22"/>
-        </w:rPr>
-        <w:t>i</w:t>
-      </w:r>
-      <w:r>
-        <w:rPr>
-          <w:rFonts w:ascii="Arial" w:hAnsi="Arial" w:cs="Arial"/>
-          <w:color w:val="0070C0"/>
-          <w:sz w:val="22"/>
-          <w:szCs w:val="22"/>
-        </w:rPr>
-        <w:t>d out in the discussion of the manuscript.</w:t>
-      </w:r>
-    </w:p>
-    <w:p>
-      <w:pPr>
-        <w:tabs>
-          <w:tab w:val="left" w:pos="6660"/>
-        </w:tabs>
-        <w:snapToGrid w:val="0"/>
-        <w:spacing w:after="120" w:line="280" w:lineRule="exact"/>
-        <w:rPr>
-          <w:rFonts w:ascii="Arial" w:hAnsi="Arial" w:cs="Arial"/>
-          <w:sz w:val="22"/>
-          <w:szCs w:val="22"/>
-        </w:rPr>
-      </w:pPr>
-      <w:r>
-        <w:rPr>
-          <w:rFonts w:ascii="Arial" w:hAnsi="Arial" w:cs="Arial"/>
-          <w:sz w:val="22"/>
-          <w:szCs w:val="22"/>
-        </w:rPr>
-        <w:t>2. Additionally, it appears no environmental measurements were taken (e.g. light PAR readings or oxygen measurements for the time points) in addition to the measurements listed on line 365). Based on diel measurements taken from other systems (e.g. Yellowstone mats, hypersaline and marine microbialites), it is very likely the study has not captured the major photosynthetic activity of the cyanobacterial community; therefore, as stated earlier many of the assumptions made in this study are not supported and that likely explains the lack of significant differences in the transcriptional activity between the 9 AM and 9 PM samples.</w:t>
-      </w:r>
-    </w:p>
-    <w:p>
-      <w:pPr>
-        <w:tabs>
-          <w:tab w:val="left" w:pos="6660"/>
-        </w:tabs>
-        <w:snapToGrid w:val="0"/>
-        <w:spacing w:after="120" w:line="280" w:lineRule="exact"/>
-        <w:rPr>
-          <w:rFonts w:ascii="Arial" w:hAnsi="Arial" w:cs="Arial"/>
-          <w:color w:val="0070C0"/>
-          <w:sz w:val="22"/>
-          <w:szCs w:val="22"/>
-        </w:rPr>
-      </w:pPr>
-      <w:r>
-        <w:rPr>
-          <w:rFonts w:ascii="Arial" w:hAnsi="Arial" w:cs="Arial"/>
-          <w:color w:val="0070C0"/>
-          <w:sz w:val="22"/>
-          <w:szCs w:val="22"/>
-        </w:rPr>
-        <w:lastRenderedPageBreak/>
-        <w:t>We would like</w:t>
-      </w:r>
-      <w:r>
-        <w:rPr>
-          <w:rFonts w:ascii="Arial" w:hAnsi="Arial" w:cs="Arial"/>
-          <w:color w:val="0070C0"/>
-          <w:sz w:val="22"/>
-          <w:szCs w:val="22"/>
-        </w:rPr>
-        <w:t xml:space="preserve"> to</w:t>
-      </w:r>
-      <w:r>
-        <w:rPr>
-          <w:rFonts w:ascii="Arial" w:hAnsi="Arial" w:cs="Arial"/>
-          <w:color w:val="0070C0"/>
-          <w:sz w:val="22"/>
-          <w:szCs w:val="22"/>
-        </w:rPr>
-        <w:t xml:space="preserve"> emphasize </w:t>
-      </w:r>
-      <w:r>
-        <w:rPr>
-          <w:rFonts w:ascii="Arial" w:hAnsi="Arial" w:cs="Arial"/>
-          <w:color w:val="0070C0"/>
-          <w:sz w:val="22"/>
-          <w:szCs w:val="22"/>
-        </w:rPr>
-        <w:t xml:space="preserve">here </w:t>
-      </w:r>
-      <w:r>
-        <w:rPr>
-          <w:rFonts w:ascii="Arial" w:hAnsi="Arial" w:cs="Arial"/>
-          <w:color w:val="0070C0"/>
-          <w:sz w:val="22"/>
-          <w:szCs w:val="22"/>
-        </w:rPr>
-        <w:t>that halite nodules represent a very different system than freshwater microbial mats and marine microbialites</w:t>
-      </w:r>
-      <w:r>
-        <w:rPr>
-          <w:rFonts w:ascii="Arial" w:hAnsi="Arial" w:cs="Arial"/>
-          <w:color w:val="0070C0"/>
-          <w:sz w:val="22"/>
-          <w:szCs w:val="22"/>
-        </w:rPr>
-        <w:t>,</w:t>
-      </w:r>
-      <w:r>
-        <w:rPr>
-          <w:rFonts w:ascii="Arial" w:hAnsi="Arial" w:cs="Arial"/>
-          <w:color w:val="0070C0"/>
-          <w:sz w:val="22"/>
-          <w:szCs w:val="22"/>
-        </w:rPr>
-        <w:t xml:space="preserve"> for which metatranscriptomic studies have been performed. </w:t>
-      </w:r>
-      <w:r>
-        <w:rPr>
-          <w:rFonts w:ascii="Arial" w:hAnsi="Arial" w:cs="Arial"/>
-          <w:color w:val="0070C0"/>
-          <w:sz w:val="22"/>
-          <w:szCs w:val="22"/>
-        </w:rPr>
-        <w:t>Most importantly</w:t>
-      </w:r>
-      <w:r>
-        <w:rPr>
-          <w:rFonts w:ascii="Arial" w:hAnsi="Arial" w:cs="Arial"/>
-          <w:color w:val="0070C0"/>
-          <w:sz w:val="22"/>
-          <w:szCs w:val="22"/>
-        </w:rPr>
-        <w:t>, halite communities can be subjected to long periods of desiccation, severely restricting photosynthetic activity, regardless of the presence of light</w:t>
+        <w:t>(</w:t>
+      </w:r>
+      <w:proofErr w:type="spellStart"/>
+      <w:r>
+        <w:rPr>
+          <w:rFonts w:ascii="Arial" w:hAnsi="Arial" w:cs="Arial"/>
+          <w:color w:val="0070C0"/>
+          <w:sz w:val="22"/>
+          <w:szCs w:val="22"/>
+        </w:rPr>
+        <w:t>Wierzchos</w:t>
+      </w:r>
+      <w:proofErr w:type="spellEnd"/>
+      <w:r>
+        <w:rPr>
+          <w:rFonts w:ascii="Arial" w:hAnsi="Arial" w:cs="Arial"/>
+          <w:color w:val="0070C0"/>
+          <w:sz w:val="22"/>
+          <w:szCs w:val="22"/>
+        </w:rPr>
+        <w:t xml:space="preserve"> et al.,</w:t>
       </w:r>
       <w:r>
         <w:rPr>
@@ -2364,17 +3087,55 @@
           <w:sz w:val="22"/>
           <w:szCs w:val="22"/>
         </w:rPr>
-        <w:t>(Wierzchos</w:t>
-      </w:r>
-      <w:r>
-        <w:rPr>
-          <w:rFonts w:ascii="Arial" w:hAnsi="Arial" w:cs="Arial"/>
-          <w:color w:val="0070C0"/>
-          <w:sz w:val="22"/>
-          <w:szCs w:val="22"/>
-        </w:rPr>
-        <w:t xml:space="preserve"> et al.,</w:t>
-      </w:r>
+        <w:t>2006</w:t>
+      </w:r>
+      <w:r>
+        <w:rPr>
+          <w:rFonts w:ascii="Arial" w:hAnsi="Arial" w:cs="Arial"/>
+          <w:color w:val="0070C0"/>
+          <w:sz w:val="22"/>
+          <w:szCs w:val="22"/>
+        </w:rPr>
+        <w:t>)</w:t>
+      </w:r>
+      <w:r>
+        <w:rPr>
+          <w:rFonts w:ascii="Arial" w:hAnsi="Arial" w:cs="Arial"/>
+          <w:color w:val="0070C0"/>
+          <w:sz w:val="22"/>
+          <w:szCs w:val="22"/>
+        </w:rPr>
+        <w:t xml:space="preserve">. To answer this reviewer’s comment, we included a supplementary figure with temperature and </w:t>
+      </w:r>
+      <w:r>
+        <w:rPr>
+          <w:rFonts w:ascii="Arial" w:hAnsi="Arial" w:cs="Arial"/>
+          <w:color w:val="0070C0"/>
+          <w:sz w:val="22"/>
+          <w:szCs w:val="22"/>
+        </w:rPr>
+        <w:t xml:space="preserve">air </w:t>
+      </w:r>
+      <w:r>
+        <w:rPr>
+          <w:rFonts w:ascii="Arial" w:hAnsi="Arial" w:cs="Arial"/>
+          <w:color w:val="0070C0"/>
+          <w:sz w:val="22"/>
+          <w:szCs w:val="22"/>
+        </w:rPr>
+        <w:t xml:space="preserve">relative humidity (RH) measurements taken over the course of a month (at the time of sampling), and PAR measurements for a similar period but a different year. </w:t>
+      </w:r>
+      <w:r>
+        <w:rPr>
+          <w:rFonts w:ascii="Arial" w:hAnsi="Arial" w:cs="Arial"/>
+          <w:color w:val="0070C0"/>
+          <w:sz w:val="22"/>
+          <w:szCs w:val="22"/>
+        </w:rPr>
+        <w:t>These measurements show that</w:t>
+      </w:r>
+      <w:commentRangeStart w:id="7"/>
+      <w:commentRangeStart w:id="8"/>
       <w:r>
         <w:rPr>
           <w:rFonts w:ascii="Arial" w:hAnsi="Arial" w:cs="Arial"/>
@@ -2391,79 +3152,291 @@
           <w:sz w:val="22"/>
           <w:szCs w:val="22"/>
         </w:rPr>
-        <w:t>2006</w:t>
-      </w:r>
-      <w:r>
-        <w:rPr>
-          <w:rFonts w:ascii="Arial" w:hAnsi="Arial" w:cs="Arial"/>
-          <w:color w:val="0070C0"/>
-          <w:sz w:val="22"/>
-          <w:szCs w:val="22"/>
-        </w:rPr>
-        <w:t>)</w:t>
-      </w:r>
-      <w:r>
-        <w:rPr>
-          <w:rFonts w:ascii="Arial" w:hAnsi="Arial" w:cs="Arial"/>
-          <w:color w:val="0070C0"/>
-          <w:sz w:val="22"/>
-          <w:szCs w:val="22"/>
-        </w:rPr>
-        <w:t xml:space="preserve">. To answer this reviewer’s comment, we included a supplementary figure with temperature and </w:t>
-      </w:r>
-      <w:r>
-        <w:rPr>
-          <w:rFonts w:ascii="Arial" w:hAnsi="Arial" w:cs="Arial"/>
-          <w:color w:val="0070C0"/>
-          <w:sz w:val="22"/>
-          <w:szCs w:val="22"/>
-        </w:rPr>
-        <w:t xml:space="preserve">air </w:t>
-      </w:r>
-      <w:r>
-        <w:rPr>
-          <w:rFonts w:ascii="Arial" w:hAnsi="Arial" w:cs="Arial"/>
-          <w:color w:val="0070C0"/>
-          <w:sz w:val="22"/>
-          <w:szCs w:val="22"/>
-        </w:rPr>
-        <w:t>relative humidity (RH) measurements taken over the course of a month (at the time of sampling), and PAR measurements for a similar period but a different year. These measurements show that at the 9</w:t>
-      </w:r>
-      <w:r>
-        <w:rPr>
-          <w:rFonts w:ascii="Arial" w:hAnsi="Arial" w:cs="Arial"/>
-          <w:color w:val="0070C0"/>
-          <w:sz w:val="22"/>
-          <w:szCs w:val="22"/>
-        </w:rPr>
-        <w:t xml:space="preserve"> </w:t>
-      </w:r>
-      <w:r>
-        <w:rPr>
-          <w:rFonts w:ascii="Arial" w:hAnsi="Arial" w:cs="Arial"/>
-          <w:color w:val="0070C0"/>
-          <w:sz w:val="22"/>
-          <w:szCs w:val="22"/>
-        </w:rPr>
-        <w:t>am and 9</w:t>
-      </w:r>
-      <w:r>
-        <w:rPr>
-          <w:rFonts w:ascii="Arial" w:hAnsi="Arial" w:cs="Arial"/>
-          <w:color w:val="0070C0"/>
-          <w:sz w:val="22"/>
-          <w:szCs w:val="22"/>
-        </w:rPr>
-        <w:t xml:space="preserve"> </w:t>
-      </w:r>
-      <w:r>
-        <w:rPr>
-          <w:rFonts w:ascii="Arial" w:hAnsi="Arial" w:cs="Arial"/>
-          <w:color w:val="0070C0"/>
-          <w:sz w:val="22"/>
-          <w:szCs w:val="22"/>
-        </w:rPr>
-        <w:t>pm time points, R</w:t>
+        <w:t xml:space="preserve">the </w:t>
+      </w:r>
+      <w:r>
+        <w:rPr>
+          <w:rFonts w:ascii="Arial" w:hAnsi="Arial" w:cs="Arial"/>
+          <w:color w:val="0070C0"/>
+          <w:sz w:val="22"/>
+          <w:szCs w:val="22"/>
+        </w:rPr>
+        <w:t xml:space="preserve">9 am time point had </w:t>
+      </w:r>
+      <w:r>
+        <w:rPr>
+          <w:rFonts w:ascii="Arial" w:hAnsi="Arial" w:cs="Arial"/>
+          <w:color w:val="0070C0"/>
+          <w:sz w:val="22"/>
+          <w:szCs w:val="22"/>
+        </w:rPr>
+        <w:t xml:space="preserve">high </w:t>
+      </w:r>
+      <w:r>
+        <w:rPr>
+          <w:rFonts w:ascii="Arial" w:hAnsi="Arial" w:cs="Arial"/>
+          <w:color w:val="0070C0"/>
+          <w:sz w:val="22"/>
+          <w:szCs w:val="22"/>
+        </w:rPr>
+        <w:t>sunlight (</w:t>
+      </w:r>
+      <w:r>
+        <w:rPr>
+          <w:rFonts w:ascii="Arial" w:hAnsi="Arial" w:cs="Arial"/>
+          <w:color w:val="0070C0"/>
+          <w:sz w:val="22"/>
+          <w:szCs w:val="22"/>
+        </w:rPr>
+        <w:t>PAR: 1571</w:t>
+      </w:r>
+      <w:r>
+        <w:rPr>
+          <w:rFonts w:ascii="Arial" w:hAnsi="Arial" w:cs="Arial"/>
+          <w:color w:val="0070C0"/>
+          <w:sz w:val="22"/>
+          <w:szCs w:val="22"/>
+        </w:rPr>
+        <w:t xml:space="preserve"> µ</w:t>
+      </w:r>
+      <w:proofErr w:type="spellStart"/>
+      <w:r>
+        <w:rPr>
+          <w:rFonts w:ascii="Arial" w:hAnsi="Arial" w:cs="Arial"/>
+          <w:color w:val="0070C0"/>
+          <w:sz w:val="22"/>
+          <w:szCs w:val="22"/>
+        </w:rPr>
+        <w:t>mol</w:t>
+      </w:r>
+      <w:proofErr w:type="spellEnd"/>
+      <w:r>
+        <w:rPr>
+          <w:rFonts w:ascii="Arial" w:hAnsi="Arial" w:cs="Arial"/>
+          <w:color w:val="0070C0"/>
+          <w:sz w:val="22"/>
+          <w:szCs w:val="22"/>
+        </w:rPr>
+        <w:t xml:space="preserve"> photons m</w:t>
+      </w:r>
+      <w:r>
+        <w:rPr>
+          <w:rFonts w:ascii="Arial" w:hAnsi="Arial" w:cs="Arial"/>
+          <w:color w:val="0070C0"/>
+          <w:sz w:val="22"/>
+          <w:szCs w:val="22"/>
+          <w:vertAlign w:val="superscript"/>
+        </w:rPr>
+        <w:t>-1</w:t>
+      </w:r>
+      <w:r>
+        <w:rPr>
+          <w:rFonts w:ascii="Arial" w:hAnsi="Arial" w:cs="Arial"/>
+          <w:color w:val="0070C0"/>
+          <w:sz w:val="22"/>
+          <w:szCs w:val="22"/>
+        </w:rPr>
+        <w:t>s</w:t>
+      </w:r>
+      <w:r>
+        <w:rPr>
+          <w:rFonts w:ascii="Arial" w:hAnsi="Arial" w:cs="Arial"/>
+          <w:color w:val="0070C0"/>
+          <w:sz w:val="22"/>
+          <w:szCs w:val="22"/>
+          <w:vertAlign w:val="superscript"/>
+        </w:rPr>
+        <w:t>-2</w:t>
+      </w:r>
+      <w:r>
+        <w:rPr>
+          <w:rFonts w:ascii="Arial" w:hAnsi="Arial" w:cs="Arial"/>
+          <w:color w:val="0070C0"/>
+          <w:sz w:val="22"/>
+          <w:szCs w:val="22"/>
+        </w:rPr>
+        <w:t xml:space="preserve">), </w:t>
+      </w:r>
+      <w:commentRangeEnd w:id="7"/>
+      <w:r>
+        <w:rPr>
+          <w:rStyle w:val="CommentReference"/>
+        </w:rPr>
+        <w:commentReference w:id="7"/>
+      </w:r>
+      <w:commentRangeEnd w:id="8"/>
+      <w:r>
+        <w:rPr>
+          <w:rStyle w:val="CommentReference"/>
+        </w:rPr>
+        <w:commentReference w:id="8"/>
+      </w:r>
+      <w:r>
+        <w:rPr>
+          <w:rFonts w:ascii="Arial" w:hAnsi="Arial" w:cs="Arial"/>
+          <w:color w:val="0070C0"/>
+          <w:sz w:val="22"/>
+          <w:szCs w:val="22"/>
+        </w:rPr>
+        <w:t xml:space="preserve">and the evening time point </w:t>
+      </w:r>
+      <w:r>
+        <w:rPr>
+          <w:rFonts w:ascii="Arial" w:hAnsi="Arial" w:cs="Arial"/>
+          <w:color w:val="0070C0"/>
+          <w:sz w:val="22"/>
+          <w:szCs w:val="22"/>
+        </w:rPr>
+        <w:t xml:space="preserve">was in </w:t>
+      </w:r>
+      <w:r>
+        <w:rPr>
+          <w:rFonts w:ascii="Arial" w:hAnsi="Arial" w:cs="Arial"/>
+          <w:color w:val="0070C0"/>
+          <w:sz w:val="22"/>
+          <w:szCs w:val="22"/>
+        </w:rPr>
+        <w:t>complete darkness. We apologize that this information was not available in the original submission, and made changes accordingly.</w:t>
+      </w:r>
+    </w:p>
+    <w:p>
+      <w:pPr>
+        <w:tabs>
+          <w:tab w:val="left" w:pos="6660"/>
+        </w:tabs>
+        <w:snapToGrid w:val="0"/>
+        <w:spacing w:after="120" w:line="280" w:lineRule="exact"/>
+        <w:rPr>
+          <w:rFonts w:ascii="Arial" w:hAnsi="Arial" w:cs="Arial"/>
+          <w:sz w:val="22"/>
+          <w:szCs w:val="22"/>
+        </w:rPr>
+      </w:pPr>
+      <w:r>
+        <w:rPr>
+          <w:rFonts w:ascii="Arial" w:hAnsi="Arial" w:cs="Arial"/>
+          <w:sz w:val="22"/>
+          <w:szCs w:val="22"/>
+        </w:rPr>
+        <w:t>3. As there appears to be extensive heterogeneity with the samples collected and the fact they were collected over 50 m^2, perhaps a supplemental map or figure to show the collection locations of these samples would be valuable to the reader. Were there any geographical features (e.g. water availability, changes in surface characteristics, shading throughout the day) that would account for these differences in heterogeneity? There have several papers on mats that have discussed this aspect and perhaps a more detailed description of where the mats were collected and their environmental context could be elaborated.</w:t>
+      </w:r>
+    </w:p>
+    <w:p>
+      <w:pPr>
+        <w:tabs>
+          <w:tab w:val="left" w:pos="6660"/>
+        </w:tabs>
+        <w:snapToGrid w:val="0"/>
+        <w:spacing w:after="120" w:line="280" w:lineRule="exact"/>
+        <w:rPr>
+          <w:rFonts w:ascii="Arial" w:hAnsi="Arial" w:cs="Arial"/>
+          <w:sz w:val="22"/>
+          <w:szCs w:val="22"/>
+        </w:rPr>
+      </w:pPr>
+      <w:r>
+        <w:rPr>
+          <w:rFonts w:ascii="Arial" w:hAnsi="Arial" w:cs="Arial"/>
+          <w:sz w:val="22"/>
+          <w:szCs w:val="22"/>
+        </w:rPr>
+        <w:t>Also, as the legend in FigS1 discusses “pairs of neighboring samples”, again a map of sample location might be useful to know how close the samples were from each other and better inform the reader.</w:t>
+      </w:r>
+    </w:p>
+    <w:p>
+      <w:pPr>
+        <w:tabs>
+          <w:tab w:val="left" w:pos="6660"/>
+        </w:tabs>
+        <w:snapToGrid w:val="0"/>
+        <w:spacing w:after="120" w:line="280" w:lineRule="exact"/>
+        <w:rPr>
+          <w:rFonts w:ascii="Arial" w:hAnsi="Arial" w:cs="Arial"/>
+          <w:color w:val="0070C0"/>
+          <w:sz w:val="22"/>
+          <w:szCs w:val="22"/>
+        </w:rPr>
+      </w:pPr>
+      <w:r>
+        <w:rPr>
+          <w:rFonts w:ascii="Arial" w:hAnsi="Arial" w:cs="Arial"/>
+          <w:color w:val="0070C0"/>
+          <w:sz w:val="22"/>
+          <w:szCs w:val="22"/>
+        </w:rPr>
+        <w:t xml:space="preserve">We would like to emphasize that </w:t>
+      </w:r>
+      <w:r>
+        <w:rPr>
+          <w:rFonts w:ascii="Arial" w:hAnsi="Arial" w:cs="Arial"/>
+          <w:color w:val="0070C0"/>
+          <w:sz w:val="22"/>
+          <w:szCs w:val="22"/>
+        </w:rPr>
+        <w:t xml:space="preserve">halite </w:t>
+      </w:r>
+      <w:r>
+        <w:rPr>
+          <w:rFonts w:ascii="Arial" w:hAnsi="Arial" w:cs="Arial"/>
+          <w:color w:val="0070C0"/>
+          <w:sz w:val="22"/>
+          <w:szCs w:val="22"/>
+        </w:rPr>
+        <w:t xml:space="preserve">nodules </w:t>
+      </w:r>
+      <w:r>
+        <w:rPr>
+          <w:rFonts w:ascii="Arial" w:hAnsi="Arial" w:cs="Arial"/>
+          <w:color w:val="0070C0"/>
+          <w:sz w:val="22"/>
+          <w:szCs w:val="22"/>
+        </w:rPr>
+        <w:t xml:space="preserve">are </w:t>
+      </w:r>
+      <w:r>
+        <w:rPr>
+          <w:rFonts w:ascii="Arial" w:hAnsi="Arial" w:cs="Arial"/>
+          <w:color w:val="0070C0"/>
+          <w:sz w:val="22"/>
+          <w:szCs w:val="22"/>
+        </w:rPr>
+        <w:t xml:space="preserve">significantly different from </w:t>
+      </w:r>
+      <w:r>
+        <w:rPr>
+          <w:rFonts w:ascii="Arial" w:hAnsi="Arial" w:cs="Arial"/>
+          <w:color w:val="0070C0"/>
+          <w:sz w:val="22"/>
+          <w:szCs w:val="22"/>
+        </w:rPr>
+        <w:t>microbial</w:t>
+      </w:r>
+      <w:r>
+        <w:rPr>
+          <w:rFonts w:ascii="Arial" w:hAnsi="Arial" w:cs="Arial"/>
+          <w:color w:val="0070C0"/>
+          <w:sz w:val="22"/>
+          <w:szCs w:val="22"/>
+        </w:rPr>
+        <w:t xml:space="preserve"> mat</w:t>
+      </w:r>
+      <w:r>
+        <w:rPr>
+          <w:rFonts w:ascii="Arial" w:hAnsi="Arial" w:cs="Arial"/>
+          <w:color w:val="0070C0"/>
+          <w:sz w:val="22"/>
+          <w:szCs w:val="22"/>
+        </w:rPr>
+        <w:t>s</w:t>
+      </w:r>
+      <w:r>
+        <w:rPr>
+          <w:rFonts w:ascii="Arial" w:hAnsi="Arial" w:cs="Arial"/>
+          <w:color w:val="0070C0"/>
+          <w:sz w:val="22"/>
+          <w:szCs w:val="22"/>
+        </w:rPr>
+        <w:t xml:space="preserve">. </w:t>
       </w:r>
       <w:r>
         <w:rPr>
@@ -2481,266 +3454,43 @@
           <w:sz w:val="22"/>
           <w:szCs w:val="22"/>
         </w:rPr>
-        <w:t xml:space="preserve"> and temperature conditions were relatively similar, however</w:t>
-      </w:r>
-      <w:r>
-        <w:rPr>
-          <w:rFonts w:ascii="Arial" w:hAnsi="Arial" w:cs="Arial"/>
-          <w:color w:val="0070C0"/>
-          <w:sz w:val="22"/>
-          <w:szCs w:val="22"/>
-        </w:rPr>
-        <w:t>,</w:t>
-      </w:r>
-      <w:r>
-        <w:rPr>
-          <w:rFonts w:ascii="Arial" w:hAnsi="Arial" w:cs="Arial"/>
-          <w:color w:val="0070C0"/>
-          <w:sz w:val="22"/>
-          <w:szCs w:val="22"/>
-        </w:rPr>
-        <w:t xml:space="preserve"> 9 am time point had sunlight (</w:t>
-      </w:r>
-      <w:r>
-        <w:rPr>
-          <w:rFonts w:ascii="Arial" w:hAnsi="Arial" w:cs="Arial"/>
-          <w:color w:val="0070C0"/>
-          <w:sz w:val="22"/>
-          <w:szCs w:val="22"/>
-        </w:rPr>
-        <w:t>PAR: 1500 µmol photons m</w:t>
-      </w:r>
-      <w:r>
-        <w:rPr>
-          <w:rFonts w:ascii="Arial" w:hAnsi="Arial" w:cs="Arial"/>
-          <w:color w:val="0070C0"/>
-          <w:sz w:val="22"/>
-          <w:szCs w:val="22"/>
-          <w:vertAlign w:val="superscript"/>
-        </w:rPr>
-        <w:t>-1</w:t>
-      </w:r>
-      <w:r>
-        <w:rPr>
-          <w:rFonts w:ascii="Arial" w:hAnsi="Arial" w:cs="Arial"/>
-          <w:color w:val="0070C0"/>
-          <w:sz w:val="22"/>
-          <w:szCs w:val="22"/>
-        </w:rPr>
-        <w:t>s</w:t>
-      </w:r>
-      <w:r>
-        <w:rPr>
-          <w:rFonts w:ascii="Arial" w:hAnsi="Arial" w:cs="Arial"/>
-          <w:color w:val="0070C0"/>
-          <w:sz w:val="22"/>
-          <w:szCs w:val="22"/>
-          <w:vertAlign w:val="superscript"/>
-        </w:rPr>
-        <w:t>-2</w:t>
-      </w:r>
-      <w:r>
-        <w:rPr>
-          <w:rFonts w:ascii="Arial" w:hAnsi="Arial" w:cs="Arial"/>
-          <w:color w:val="0070C0"/>
-          <w:sz w:val="22"/>
-          <w:szCs w:val="22"/>
-        </w:rPr>
-        <w:t>; sunrise was at 7:30</w:t>
-      </w:r>
-      <w:r>
-        <w:rPr>
-          <w:rFonts w:ascii="Arial" w:hAnsi="Arial" w:cs="Arial"/>
-          <w:color w:val="0070C0"/>
-          <w:sz w:val="22"/>
-          <w:szCs w:val="22"/>
-        </w:rPr>
-        <w:t xml:space="preserve"> </w:t>
-      </w:r>
-      <w:r>
-        <w:rPr>
-          <w:rFonts w:ascii="Arial" w:hAnsi="Arial" w:cs="Arial"/>
-          <w:color w:val="0070C0"/>
-          <w:sz w:val="22"/>
-          <w:szCs w:val="22"/>
-        </w:rPr>
-        <w:t>am), and the evening time point was in complete darkness (sunset was at 8:20</w:t>
-      </w:r>
-      <w:r>
-        <w:rPr>
-          <w:rFonts w:ascii="Arial" w:hAnsi="Arial" w:cs="Arial"/>
-          <w:color w:val="0070C0"/>
-          <w:sz w:val="22"/>
-          <w:szCs w:val="22"/>
-        </w:rPr>
-        <w:t xml:space="preserve"> </w:t>
-      </w:r>
-      <w:r>
-        <w:rPr>
-          <w:rFonts w:ascii="Arial" w:hAnsi="Arial" w:cs="Arial"/>
-          <w:color w:val="0070C0"/>
-          <w:sz w:val="22"/>
-          <w:szCs w:val="22"/>
-        </w:rPr>
-        <w:t>pm). We apologize that this information was not available in the original submission, and made changes accordingly.</w:t>
-      </w:r>
-    </w:p>
-    <w:p>
-      <w:pPr>
-        <w:tabs>
-          <w:tab w:val="left" w:pos="6660"/>
-        </w:tabs>
-        <w:snapToGrid w:val="0"/>
-        <w:spacing w:after="120" w:line="280" w:lineRule="exact"/>
-        <w:rPr>
-          <w:rFonts w:ascii="Arial" w:hAnsi="Arial" w:cs="Arial"/>
-          <w:sz w:val="22"/>
-          <w:szCs w:val="22"/>
-        </w:rPr>
-      </w:pPr>
-      <w:r>
-        <w:rPr>
-          <w:rFonts w:ascii="Arial" w:hAnsi="Arial" w:cs="Arial"/>
-          <w:sz w:val="22"/>
-          <w:szCs w:val="22"/>
-        </w:rPr>
-        <w:t>3. As there appears to be extensive heterogeneity with the samples collected and the fact they were collected over 50 m^2, perhaps a supplemental map or figure to show the collection locations of these samples would be valuable to the reader. Were there any geographical features (e.g. water availability, changes in surface characteristics, shading throughout the day) that would account for these differences in heterogeneity? There have several papers on mats that have discussed this aspect and perhaps a more detailed description of where the mats were collected and their environmental context could be elaborated.</w:t>
-      </w:r>
-    </w:p>
-    <w:p>
-      <w:pPr>
-        <w:tabs>
-          <w:tab w:val="left" w:pos="6660"/>
-        </w:tabs>
-        <w:snapToGrid w:val="0"/>
-        <w:spacing w:after="120" w:line="280" w:lineRule="exact"/>
-        <w:rPr>
-          <w:rFonts w:ascii="Arial" w:hAnsi="Arial" w:cs="Arial"/>
-          <w:sz w:val="22"/>
-          <w:szCs w:val="22"/>
-        </w:rPr>
-      </w:pPr>
-      <w:r>
-        <w:rPr>
-          <w:rFonts w:ascii="Arial" w:hAnsi="Arial" w:cs="Arial"/>
-          <w:sz w:val="22"/>
-          <w:szCs w:val="22"/>
-        </w:rPr>
-        <w:t>Also, as the legend in FigS1 discusses “pairs of neighboring samples”, again a map of sample location might be useful to know how close the samples were from each other and better inform the reader.</w:t>
-      </w:r>
-    </w:p>
-    <w:p>
-      <w:pPr>
-        <w:tabs>
-          <w:tab w:val="left" w:pos="6660"/>
-        </w:tabs>
-        <w:snapToGrid w:val="0"/>
-        <w:spacing w:after="120" w:line="280" w:lineRule="exact"/>
-        <w:rPr>
-          <w:rFonts w:ascii="Arial" w:hAnsi="Arial" w:cs="Arial"/>
-          <w:color w:val="0070C0"/>
-          <w:sz w:val="22"/>
-          <w:szCs w:val="22"/>
-        </w:rPr>
-      </w:pPr>
-      <w:r>
-        <w:rPr>
-          <w:rFonts w:ascii="Arial" w:hAnsi="Arial" w:cs="Arial"/>
-          <w:color w:val="0070C0"/>
-          <w:sz w:val="22"/>
-          <w:szCs w:val="22"/>
-        </w:rPr>
-        <w:t xml:space="preserve">We would like to emphasize that </w:t>
-      </w:r>
-      <w:r>
-        <w:rPr>
-          <w:rFonts w:ascii="Arial" w:hAnsi="Arial" w:cs="Arial"/>
-          <w:color w:val="0070C0"/>
-          <w:sz w:val="22"/>
-          <w:szCs w:val="22"/>
-        </w:rPr>
-        <w:t xml:space="preserve">halite </w:t>
-      </w:r>
-      <w:r>
-        <w:rPr>
-          <w:rFonts w:ascii="Arial" w:hAnsi="Arial" w:cs="Arial"/>
-          <w:color w:val="0070C0"/>
-          <w:sz w:val="22"/>
-          <w:szCs w:val="22"/>
-        </w:rPr>
-        <w:t xml:space="preserve">nodules </w:t>
-      </w:r>
-      <w:r>
-        <w:rPr>
-          <w:rFonts w:ascii="Arial" w:hAnsi="Arial" w:cs="Arial"/>
-          <w:color w:val="0070C0"/>
-          <w:sz w:val="22"/>
-          <w:szCs w:val="22"/>
-        </w:rPr>
-        <w:t xml:space="preserve">are </w:t>
-      </w:r>
-      <w:r>
-        <w:rPr>
-          <w:rFonts w:ascii="Arial" w:hAnsi="Arial" w:cs="Arial"/>
-          <w:color w:val="0070C0"/>
-          <w:sz w:val="22"/>
-          <w:szCs w:val="22"/>
-        </w:rPr>
-        <w:t xml:space="preserve">significantly different from </w:t>
-      </w:r>
-      <w:r>
-        <w:rPr>
-          <w:rFonts w:ascii="Arial" w:hAnsi="Arial" w:cs="Arial"/>
-          <w:color w:val="0070C0"/>
-          <w:sz w:val="22"/>
-          <w:szCs w:val="22"/>
-        </w:rPr>
-        <w:t>microbial</w:t>
-      </w:r>
-      <w:r>
-        <w:rPr>
-          <w:rFonts w:ascii="Arial" w:hAnsi="Arial" w:cs="Arial"/>
-          <w:color w:val="0070C0"/>
-          <w:sz w:val="22"/>
-          <w:szCs w:val="22"/>
-        </w:rPr>
-        <w:t xml:space="preserve"> mat</w:t>
-      </w:r>
-      <w:r>
-        <w:rPr>
-          <w:rFonts w:ascii="Arial" w:hAnsi="Arial" w:cs="Arial"/>
-          <w:color w:val="0070C0"/>
-          <w:sz w:val="22"/>
-          <w:szCs w:val="22"/>
-        </w:rPr>
-        <w:t>s</w:t>
-      </w:r>
-      <w:r>
-        <w:rPr>
-          <w:rFonts w:ascii="Arial" w:hAnsi="Arial" w:cs="Arial"/>
-          <w:color w:val="0070C0"/>
-          <w:sz w:val="22"/>
-          <w:szCs w:val="22"/>
-        </w:rPr>
-        <w:t xml:space="preserve">. </w:t>
-      </w:r>
-      <w:r>
-        <w:rPr>
-          <w:rFonts w:ascii="Arial" w:hAnsi="Arial" w:cs="Arial"/>
-          <w:color w:val="0070C0"/>
-          <w:sz w:val="22"/>
-          <w:szCs w:val="22"/>
-        </w:rPr>
-        <w:t>H</w:t>
-      </w:r>
-      <w:r>
-        <w:rPr>
-          <w:rFonts w:ascii="Arial" w:hAnsi="Arial" w:cs="Arial"/>
-          <w:color w:val="0070C0"/>
-          <w:sz w:val="22"/>
-          <w:szCs w:val="22"/>
-        </w:rPr>
-        <w:t xml:space="preserve">alite nodules are salt rocks, roughly 10-20 cm in size, scattered </w:t>
+        <w:t xml:space="preserve">alite nodules are salt rocks, roughly </w:t>
+      </w:r>
+      <w:r>
+        <w:rPr>
+          <w:rFonts w:ascii="Arial" w:hAnsi="Arial" w:cs="Arial"/>
+          <w:color w:val="0070C0"/>
+          <w:sz w:val="22"/>
+          <w:szCs w:val="22"/>
+        </w:rPr>
+        <w:t>2</w:t>
+      </w:r>
+      <w:r>
+        <w:rPr>
+          <w:rFonts w:ascii="Arial" w:hAnsi="Arial" w:cs="Arial"/>
+          <w:color w:val="0070C0"/>
+          <w:sz w:val="22"/>
+          <w:szCs w:val="22"/>
+        </w:rPr>
+        <w:t>0-</w:t>
+      </w:r>
+      <w:r>
+        <w:rPr>
+          <w:rFonts w:ascii="Arial" w:hAnsi="Arial" w:cs="Arial"/>
+          <w:color w:val="0070C0"/>
+          <w:sz w:val="22"/>
+          <w:szCs w:val="22"/>
+        </w:rPr>
+        <w:t>3</w:t>
+      </w:r>
+      <w:r>
+        <w:rPr>
+          <w:rFonts w:ascii="Arial" w:hAnsi="Arial" w:cs="Arial"/>
+          <w:color w:val="0070C0"/>
+          <w:sz w:val="22"/>
+          <w:szCs w:val="22"/>
+        </w:rPr>
+        <w:t xml:space="preserve">0 cm in size, scattered </w:t>
       </w:r>
       <w:r>
         <w:rPr>
@@ -2776,7 +3526,63 @@
           <w:sz w:val="22"/>
           <w:szCs w:val="22"/>
         </w:rPr>
-        <w:t xml:space="preserve">areas of the Atacama Desert, called Salars. They are subjected to the same lighting and air RH, in contrast to the layer of a microbial mat where light intensity and composition varies with depth. We included a supplemental figure with a photo of the sampling site to give context to the reader. We also address, in great depth, the possible sources of heterogeneity </w:t>
+        <w:t xml:space="preserve">areas of the Atacama Desert, called </w:t>
+      </w:r>
+      <w:proofErr w:type="spellStart"/>
+      <w:r>
+        <w:rPr>
+          <w:rFonts w:ascii="Arial" w:hAnsi="Arial" w:cs="Arial"/>
+          <w:color w:val="0070C0"/>
+          <w:sz w:val="22"/>
+          <w:szCs w:val="22"/>
+        </w:rPr>
+        <w:t>Salars</w:t>
+      </w:r>
+      <w:proofErr w:type="spellEnd"/>
+      <w:r>
+        <w:rPr>
+          <w:rFonts w:ascii="Arial" w:hAnsi="Arial" w:cs="Arial"/>
+          <w:color w:val="0070C0"/>
+          <w:sz w:val="22"/>
+          <w:szCs w:val="22"/>
+        </w:rPr>
+        <w:t xml:space="preserve">. They are subjected to the same lighting and </w:t>
+      </w:r>
+      <w:r>
+        <w:rPr>
+          <w:rFonts w:ascii="Arial" w:hAnsi="Arial" w:cs="Arial"/>
+          <w:color w:val="0070C0"/>
+          <w:sz w:val="22"/>
+          <w:szCs w:val="22"/>
+        </w:rPr>
+        <w:t>atmospheric relative humidity</w:t>
+      </w:r>
+      <w:r>
+        <w:rPr>
+          <w:rFonts w:ascii="Arial" w:hAnsi="Arial" w:cs="Arial"/>
+          <w:color w:val="0070C0"/>
+          <w:sz w:val="22"/>
+          <w:szCs w:val="22"/>
+        </w:rPr>
+        <w:t xml:space="preserve">, in contrast to the layer of a microbial mat where light intensity and composition varies with depth. </w:t>
+      </w:r>
+      <w:r>
+        <w:rPr>
+          <w:rFonts w:ascii="Arial" w:hAnsi="Arial" w:cs="Arial"/>
+          <w:color w:val="0070C0"/>
+          <w:sz w:val="22"/>
+          <w:szCs w:val="22"/>
+        </w:rPr>
+        <w:t xml:space="preserve">However, the shape of the nodules and their internal structure can greatly vary with significant consequences on conditions within. </w:t>
+      </w:r>
+      <w:r>
+        <w:rPr>
+          <w:rFonts w:ascii="Arial" w:hAnsi="Arial" w:cs="Arial"/>
+          <w:color w:val="0070C0"/>
+          <w:sz w:val="22"/>
+          <w:szCs w:val="22"/>
+        </w:rPr>
+        <w:t xml:space="preserve">We included a supplemental figure with a photo of the sampling site to give context to the reader. We also address, in great depth, the possible sources of heterogeneity </w:t>
       </w:r>
       <w:r>
         <w:rPr>
@@ -2890,7 +3696,25 @@
           <w:sz w:val="22"/>
           <w:szCs w:val="22"/>
         </w:rPr>
-        <w:t xml:space="preserve">4. In Figure 2A it doesn’t appear that any of the eukaryotes other than Chlorophyta listed in Figure 1 are included in Figure 2A and it wasn’t clear why this information was not included. </w:t>
+        <w:t xml:space="preserve">4. In Figure 2A it doesn’t appear that any of the eukaryotes other than </w:t>
+      </w:r>
+      <w:proofErr w:type="spellStart"/>
+      <w:r>
+        <w:rPr>
+          <w:rFonts w:ascii="Arial" w:hAnsi="Arial" w:cs="Arial"/>
+          <w:sz w:val="22"/>
+          <w:szCs w:val="22"/>
+        </w:rPr>
+        <w:t>Chlorophyta</w:t>
+      </w:r>
+      <w:proofErr w:type="spellEnd"/>
+      <w:r>
+        <w:rPr>
+          <w:rFonts w:ascii="Arial" w:hAnsi="Arial" w:cs="Arial"/>
+          <w:sz w:val="22"/>
+          <w:szCs w:val="22"/>
+        </w:rPr>
+        <w:t xml:space="preserve"> listed in Figure 1 are included in Figure 2A and it wasn’t clear why this information was not included. </w:t>
       </w:r>
     </w:p>
     <w:p>
@@ -2912,7 +3736,6 @@
           <w:color w:val="0070C0"/>
           <w:sz w:val="22"/>
         </w:rPr>
-        <w:lastRenderedPageBreak/>
         <w:t xml:space="preserve">We apologize for the confusion – the original Figure 1 showed the taxonomy before </w:t>
       </w:r>
       <w:r>
@@ -2957,7 +3780,25 @@
           <w:color w:val="0070C0"/>
           <w:sz w:val="22"/>
         </w:rPr>
-        <w:t xml:space="preserve">MAG were annotated as Chlorophyta. Figure 1 has been </w:t>
+        <w:t xml:space="preserve">MAG were annotated as </w:t>
+      </w:r>
+      <w:proofErr w:type="spellStart"/>
+      <w:r>
+        <w:rPr>
+          <w:rFonts w:ascii="Arial" w:hAnsi="Arial"/>
+          <w:color w:val="0070C0"/>
+          <w:sz w:val="22"/>
+        </w:rPr>
+        <w:t>Chlorophyta</w:t>
+      </w:r>
+      <w:proofErr w:type="spellEnd"/>
+      <w:r>
+        <w:rPr>
+          <w:rFonts w:ascii="Arial" w:hAnsi="Arial"/>
+          <w:color w:val="0070C0"/>
+          <w:sz w:val="22"/>
+        </w:rPr>
+        <w:t xml:space="preserve">. Figure 1 has been </w:t>
       </w:r>
       <w:r>
         <w:rPr>
@@ -2983,7 +3824,25 @@
           <w:color w:val="0070C0"/>
           <w:sz w:val="22"/>
         </w:rPr>
-        <w:t xml:space="preserve"> and the information about the taxonomy assignment of eukaryotic contigs was added to the methods. Since Chlorophyta (</w:t>
+        <w:t xml:space="preserve"> and the information about the taxonomy assignment of eukaryotic contigs was added to the methods. Since </w:t>
+      </w:r>
+      <w:proofErr w:type="spellStart"/>
+      <w:r>
+        <w:rPr>
+          <w:rFonts w:ascii="Arial" w:hAnsi="Arial"/>
+          <w:color w:val="0070C0"/>
+          <w:sz w:val="22"/>
+        </w:rPr>
+        <w:t>Chlorophyta</w:t>
+      </w:r>
+      <w:proofErr w:type="spellEnd"/>
+      <w:r>
+        <w:rPr>
+          <w:rFonts w:ascii="Arial" w:hAnsi="Arial"/>
+          <w:color w:val="0070C0"/>
+          <w:sz w:val="22"/>
+        </w:rPr>
+        <w:t xml:space="preserve"> (</w:t>
       </w:r>
       <w:r>
         <w:rPr>
@@ -3079,29 +3938,129 @@
           <w:sz w:val="22"/>
           <w:szCs w:val="22"/>
         </w:rPr>
-        <w:t>5. Line 416-417: there have been other studies on hypersaline mat ecosystems where the transcriptomics of the eukaryotes have been reported and so this statement is not accurate. For example, please see Edgcomb et al., 2014.</w:t>
-      </w:r>
-    </w:p>
-    <w:p>
-      <w:pPr>
-        <w:tabs>
-          <w:tab w:val="left" w:pos="6660"/>
-        </w:tabs>
-        <w:snapToGrid w:val="0"/>
-        <w:spacing w:after="120" w:line="280" w:lineRule="exact"/>
-        <w:rPr>
-          <w:rFonts w:ascii="Arial" w:hAnsi="Arial" w:cs="Arial"/>
-          <w:sz w:val="22"/>
-          <w:szCs w:val="22"/>
-        </w:rPr>
-      </w:pPr>
-      <w:r>
-        <w:rPr>
-          <w:rFonts w:ascii="Arial" w:hAnsi="Arial" w:cs="Arial"/>
-          <w:sz w:val="22"/>
-          <w:szCs w:val="22"/>
-        </w:rPr>
-        <w:t>Edgcomb, V. P., Bernhard, J. M., Summons, R. E., Orsi, W., Beaudoin, D., &amp; Visscher, P. T. (2014). Active eukaryotes in microbialites from Highborne Cay, Bahamas, and Hamelin Pool (Shark Bay), Australia. The ISME Journal, 8(2), 418.</w:t>
+        <w:t xml:space="preserve">5. Line 416-417: there have been other studies on hypersaline mat ecosystems where the transcriptomics of the eukaryotes have been reported and so this statement is not accurate. For example, please see </w:t>
+      </w:r>
+      <w:proofErr w:type="spellStart"/>
+      <w:r>
+        <w:rPr>
+          <w:rFonts w:ascii="Arial" w:hAnsi="Arial" w:cs="Arial"/>
+          <w:sz w:val="22"/>
+          <w:szCs w:val="22"/>
+        </w:rPr>
+        <w:t>Edgcomb</w:t>
+      </w:r>
+      <w:proofErr w:type="spellEnd"/>
+      <w:r>
+        <w:rPr>
+          <w:rFonts w:ascii="Arial" w:hAnsi="Arial" w:cs="Arial"/>
+          <w:sz w:val="22"/>
+          <w:szCs w:val="22"/>
+        </w:rPr>
+        <w:t xml:space="preserve"> et al., 2014.</w:t>
+      </w:r>
+    </w:p>
+    <w:p>
+      <w:pPr>
+        <w:tabs>
+          <w:tab w:val="left" w:pos="6660"/>
+        </w:tabs>
+        <w:snapToGrid w:val="0"/>
+        <w:spacing w:after="120" w:line="280" w:lineRule="exact"/>
+        <w:rPr>
+          <w:rFonts w:ascii="Arial" w:hAnsi="Arial" w:cs="Arial"/>
+          <w:sz w:val="22"/>
+          <w:szCs w:val="22"/>
+        </w:rPr>
+      </w:pPr>
+      <w:proofErr w:type="spellStart"/>
+      <w:r>
+        <w:rPr>
+          <w:rFonts w:ascii="Arial" w:hAnsi="Arial" w:cs="Arial"/>
+          <w:sz w:val="22"/>
+          <w:szCs w:val="22"/>
+        </w:rPr>
+        <w:t>Edgcomb</w:t>
+      </w:r>
+      <w:proofErr w:type="spellEnd"/>
+      <w:r>
+        <w:rPr>
+          <w:rFonts w:ascii="Arial" w:hAnsi="Arial" w:cs="Arial"/>
+          <w:sz w:val="22"/>
+          <w:szCs w:val="22"/>
+        </w:rPr>
+        <w:t xml:space="preserve">, V. P., Bernhard, J. M., Summons, R. E., </w:t>
+      </w:r>
+      <w:proofErr w:type="spellStart"/>
+      <w:r>
+        <w:rPr>
+          <w:rFonts w:ascii="Arial" w:hAnsi="Arial" w:cs="Arial"/>
+          <w:sz w:val="22"/>
+          <w:szCs w:val="22"/>
+        </w:rPr>
+        <w:t>Orsi</w:t>
+      </w:r>
+      <w:proofErr w:type="spellEnd"/>
+      <w:r>
+        <w:rPr>
+          <w:rFonts w:ascii="Arial" w:hAnsi="Arial" w:cs="Arial"/>
+          <w:sz w:val="22"/>
+          <w:szCs w:val="22"/>
+        </w:rPr>
+        <w:t xml:space="preserve">, W., Beaudoin, D., &amp; </w:t>
+      </w:r>
+      <w:proofErr w:type="spellStart"/>
+      <w:r>
+        <w:rPr>
+          <w:rFonts w:ascii="Arial" w:hAnsi="Arial" w:cs="Arial"/>
+          <w:sz w:val="22"/>
+          <w:szCs w:val="22"/>
+        </w:rPr>
+        <w:t>Visscher</w:t>
+      </w:r>
+      <w:proofErr w:type="spellEnd"/>
+      <w:r>
+        <w:rPr>
+          <w:rFonts w:ascii="Arial" w:hAnsi="Arial" w:cs="Arial"/>
+          <w:sz w:val="22"/>
+          <w:szCs w:val="22"/>
+        </w:rPr>
+        <w:t xml:space="preserve">, P. T. (2014). Active eukaryotes in </w:t>
+      </w:r>
+      <w:proofErr w:type="spellStart"/>
+      <w:r>
+        <w:rPr>
+          <w:rFonts w:ascii="Arial" w:hAnsi="Arial" w:cs="Arial"/>
+          <w:sz w:val="22"/>
+          <w:szCs w:val="22"/>
+        </w:rPr>
+        <w:t>microbialites</w:t>
+      </w:r>
+      <w:proofErr w:type="spellEnd"/>
+      <w:r>
+        <w:rPr>
+          <w:rFonts w:ascii="Arial" w:hAnsi="Arial" w:cs="Arial"/>
+          <w:sz w:val="22"/>
+          <w:szCs w:val="22"/>
+        </w:rPr>
+        <w:t xml:space="preserve"> from </w:t>
+      </w:r>
+      <w:proofErr w:type="spellStart"/>
+      <w:r>
+        <w:rPr>
+          <w:rFonts w:ascii="Arial" w:hAnsi="Arial" w:cs="Arial"/>
+          <w:sz w:val="22"/>
+          <w:szCs w:val="22"/>
+        </w:rPr>
+        <w:t>Highborne</w:t>
+      </w:r>
+      <w:proofErr w:type="spellEnd"/>
+      <w:r>
+        <w:rPr>
+          <w:rFonts w:ascii="Arial" w:hAnsi="Arial" w:cs="Arial"/>
+          <w:sz w:val="22"/>
+          <w:szCs w:val="22"/>
+        </w:rPr>
+        <w:t xml:space="preserve"> Cay, Bahamas, and Hamelin Pool (Shark Bay), Australia. The ISME Journal, 8(2), 418.</w:t>
       </w:r>
     </w:p>
     <w:p>
@@ -3291,6 +4250,7 @@
           <w:sz w:val="22"/>
           <w:szCs w:val="22"/>
         </w:rPr>
+        <w:lastRenderedPageBreak/>
         <w:t>Acknowledged and fixed</w:t>
       </w:r>
     </w:p>
@@ -3313,318 +4273,394 @@
           <w:sz w:val="22"/>
           <w:szCs w:val="22"/>
         </w:rPr>
-        <w:t xml:space="preserve">2. The order of the figures in the supplemental material was not presented in the order discussed. Figure S1 was actually the last supplemental figures mentioned in the text. Another example was that Figure S3C, D was discussed before S3A, B (lines 183-185). I </w:t>
-      </w:r>
-      <w:r>
-        <w:rPr>
-          <w:rFonts w:ascii="Arial" w:hAnsi="Arial" w:cs="Arial"/>
+        <w:t xml:space="preserve">2. The order of the figures in the supplemental material was not presented in the order discussed. Figure S1 was actually the last supplemental figures mentioned in the text. Another example was that Figure S3C, D was discussed before S3A, B (lines 183-185). I might also recommend organizing the panels of the figures as you discuss them. For example, in the figure legend, you describe panel C before B. </w:t>
+      </w:r>
+    </w:p>
+    <w:p>
+      <w:pPr>
+        <w:tabs>
+          <w:tab w:val="left" w:pos="6660"/>
+        </w:tabs>
+        <w:snapToGrid w:val="0"/>
+        <w:spacing w:after="120" w:line="280" w:lineRule="exact"/>
+        <w:rPr>
+          <w:rFonts w:ascii="Arial" w:hAnsi="Arial" w:cs="Arial"/>
+          <w:color w:val="0070C0"/>
+          <w:sz w:val="22"/>
+          <w:szCs w:val="22"/>
+        </w:rPr>
+      </w:pPr>
+      <w:r>
+        <w:rPr>
+          <w:rFonts w:ascii="Arial" w:hAnsi="Arial" w:cs="Arial"/>
+          <w:color w:val="0070C0"/>
+          <w:sz w:val="22"/>
+          <w:szCs w:val="22"/>
+        </w:rPr>
+        <w:t>Fixed</w:t>
+      </w:r>
+    </w:p>
+    <w:p>
+      <w:pPr>
+        <w:tabs>
+          <w:tab w:val="left" w:pos="6660"/>
+        </w:tabs>
+        <w:snapToGrid w:val="0"/>
+        <w:spacing w:after="120" w:line="280" w:lineRule="exact"/>
+        <w:rPr>
+          <w:rFonts w:ascii="Arial" w:hAnsi="Arial" w:cs="Arial"/>
+          <w:sz w:val="22"/>
+          <w:szCs w:val="22"/>
+        </w:rPr>
+      </w:pPr>
+      <w:r>
+        <w:rPr>
+          <w:rFonts w:ascii="Arial" w:hAnsi="Arial" w:cs="Arial"/>
+          <w:sz w:val="22"/>
+          <w:szCs w:val="22"/>
+        </w:rPr>
+        <w:t xml:space="preserve">3. In general, it is recommended to run the paper through the program grammarly.com (or something equivalent to catch some of these smaller writing and grammar issues). Also, spaces between numbers and units are needed throughout the manuscript. </w:t>
+      </w:r>
+    </w:p>
+    <w:p>
+      <w:pPr>
+        <w:tabs>
+          <w:tab w:val="left" w:pos="6660"/>
+        </w:tabs>
+        <w:snapToGrid w:val="0"/>
+        <w:spacing w:after="120" w:line="280" w:lineRule="exact"/>
+        <w:rPr>
+          <w:rFonts w:ascii="Arial" w:hAnsi="Arial" w:cs="Arial"/>
+          <w:color w:val="0070C0"/>
+          <w:sz w:val="22"/>
+          <w:szCs w:val="22"/>
+        </w:rPr>
+      </w:pPr>
+      <w:r>
+        <w:rPr>
+          <w:rFonts w:ascii="Arial" w:hAnsi="Arial" w:cs="Arial"/>
+          <w:color w:val="0070C0"/>
+          <w:sz w:val="22"/>
+          <w:szCs w:val="22"/>
+        </w:rPr>
+        <w:t xml:space="preserve">We did and are now routinely using </w:t>
+      </w:r>
+      <w:proofErr w:type="spellStart"/>
+      <w:r>
+        <w:rPr>
+          <w:rFonts w:ascii="Arial" w:hAnsi="Arial" w:cs="Arial"/>
+          <w:color w:val="0070C0"/>
+          <w:sz w:val="22"/>
+          <w:szCs w:val="22"/>
+        </w:rPr>
+        <w:t>Grammarly</w:t>
+      </w:r>
+      <w:proofErr w:type="spellEnd"/>
+      <w:r>
+        <w:rPr>
+          <w:rFonts w:ascii="Arial" w:hAnsi="Arial" w:cs="Arial"/>
+          <w:color w:val="0070C0"/>
+          <w:sz w:val="22"/>
+          <w:szCs w:val="22"/>
+        </w:rPr>
+        <w:t>.</w:t>
+      </w:r>
+    </w:p>
+    <w:p>
+      <w:pPr>
+        <w:tabs>
+          <w:tab w:val="left" w:pos="6660"/>
+        </w:tabs>
+        <w:snapToGrid w:val="0"/>
+        <w:spacing w:after="120" w:line="280" w:lineRule="exact"/>
+        <w:rPr>
+          <w:rFonts w:ascii="Arial" w:hAnsi="Arial" w:cs="Arial"/>
+          <w:sz w:val="22"/>
+          <w:szCs w:val="22"/>
+        </w:rPr>
+      </w:pPr>
+      <w:r>
+        <w:rPr>
+          <w:rFonts w:ascii="Arial" w:hAnsi="Arial" w:cs="Arial"/>
+          <w:sz w:val="22"/>
+          <w:szCs w:val="22"/>
+        </w:rPr>
+        <w:t>4. Typically, numbers less than 10 are spelled out (unless they are associated with a unit). For example, in lines 518, 519, 526, the numbers should be spelled out as they are not associated with units and are below 10.</w:t>
+      </w:r>
+    </w:p>
+    <w:p>
+      <w:pPr>
+        <w:tabs>
+          <w:tab w:val="left" w:pos="6660"/>
+        </w:tabs>
+        <w:snapToGrid w:val="0"/>
+        <w:spacing w:after="120" w:line="280" w:lineRule="exact"/>
+        <w:rPr>
+          <w:rFonts w:ascii="Arial" w:hAnsi="Arial" w:cs="Arial"/>
+          <w:color w:val="0070C0"/>
+          <w:sz w:val="22"/>
+          <w:szCs w:val="22"/>
+        </w:rPr>
+      </w:pPr>
+      <w:r>
+        <w:rPr>
+          <w:rFonts w:ascii="Arial" w:hAnsi="Arial" w:cs="Arial"/>
+          <w:color w:val="0070C0"/>
+          <w:sz w:val="22"/>
+          <w:szCs w:val="22"/>
+        </w:rPr>
+        <w:t>Fixed</w:t>
+      </w:r>
+    </w:p>
+    <w:p>
+      <w:pPr>
+        <w:tabs>
+          <w:tab w:val="left" w:pos="6660"/>
+        </w:tabs>
+        <w:snapToGrid w:val="0"/>
+        <w:spacing w:after="120" w:line="280" w:lineRule="exact"/>
+        <w:rPr>
+          <w:rFonts w:ascii="Arial" w:hAnsi="Arial" w:cs="Arial"/>
+          <w:sz w:val="22"/>
+          <w:szCs w:val="22"/>
+        </w:rPr>
+      </w:pPr>
+      <w:r>
+        <w:rPr>
+          <w:rFonts w:ascii="Arial" w:hAnsi="Arial" w:cs="Arial"/>
+          <w:sz w:val="22"/>
+          <w:szCs w:val="22"/>
+        </w:rPr>
+        <w:t xml:space="preserve">5. In general, several abbreviations in the figure legends are not spelled out in the legends. For </w:t>
+      </w:r>
+      <w:proofErr w:type="gramStart"/>
+      <w:r>
+        <w:rPr>
+          <w:rFonts w:ascii="Arial" w:hAnsi="Arial" w:cs="Arial"/>
+          <w:sz w:val="22"/>
+          <w:szCs w:val="22"/>
+        </w:rPr>
+        <w:t>example</w:t>
+      </w:r>
+      <w:proofErr w:type="gramEnd"/>
+      <w:r>
+        <w:rPr>
+          <w:rFonts w:ascii="Arial" w:hAnsi="Arial" w:cs="Arial"/>
+          <w:sz w:val="22"/>
+          <w:szCs w:val="22"/>
+        </w:rPr>
+        <w:t xml:space="preserve"> in Figure S2, there is no descriptor on the color legend. What does 1.5 mean? Is that fold change as if it is transcripts per million as the figure legend suggests? In general, abbreviations such as MAG or TPM need to be spelled out to help the readers. Also in Figure S2, what does the T17 mean for all the labels and the other numbers?</w:t>
+      </w:r>
+    </w:p>
+    <w:p>
+      <w:pPr>
+        <w:tabs>
+          <w:tab w:val="left" w:pos="6660"/>
+        </w:tabs>
+        <w:snapToGrid w:val="0"/>
+        <w:spacing w:after="120" w:line="280" w:lineRule="exact"/>
+        <w:rPr>
+          <w:rFonts w:ascii="Arial" w:hAnsi="Arial" w:cs="Arial"/>
+          <w:color w:val="0070C0"/>
+          <w:sz w:val="22"/>
+          <w:szCs w:val="22"/>
+        </w:rPr>
+      </w:pPr>
+      <w:r>
+        <w:rPr>
+          <w:rFonts w:ascii="Arial" w:hAnsi="Arial" w:cs="Arial"/>
+          <w:color w:val="0070C0"/>
+          <w:sz w:val="22"/>
+          <w:szCs w:val="22"/>
+        </w:rPr>
+        <w:t xml:space="preserve">Fixed. The T17 in Fig. S2 corresponds to the unique identifier </w:t>
+      </w:r>
+      <w:r>
+        <w:rPr>
+          <w:rFonts w:ascii="Arial" w:hAnsi="Arial" w:cs="Arial"/>
+          <w:color w:val="0070C0"/>
+          <w:sz w:val="22"/>
+          <w:szCs w:val="22"/>
+        </w:rPr>
+        <w:t>for</w:t>
+      </w:r>
+      <w:r>
+        <w:rPr>
+          <w:rFonts w:ascii="Arial" w:hAnsi="Arial" w:cs="Arial"/>
+          <w:color w:val="0070C0"/>
+          <w:sz w:val="22"/>
+          <w:szCs w:val="22"/>
+        </w:rPr>
+        <w:t xml:space="preserve"> </w:t>
+      </w:r>
+      <w:r>
+        <w:rPr>
+          <w:rFonts w:ascii="Arial" w:hAnsi="Arial" w:cs="Arial"/>
+          <w:color w:val="0070C0"/>
+          <w:sz w:val="22"/>
+          <w:szCs w:val="22"/>
+        </w:rPr>
+        <w:t>the project – these are the exact names of the MAGs, as submitted for annotation, and we would prefer not to change them. We clarified this in the legend.</w:t>
+      </w:r>
+    </w:p>
+    <w:p>
+      <w:pPr>
+        <w:tabs>
+          <w:tab w:val="left" w:pos="6660"/>
+        </w:tabs>
+        <w:snapToGrid w:val="0"/>
+        <w:spacing w:after="120" w:line="280" w:lineRule="exact"/>
+        <w:rPr>
+          <w:rFonts w:ascii="Arial" w:hAnsi="Arial" w:cs="Arial"/>
+          <w:sz w:val="22"/>
+          <w:szCs w:val="22"/>
+        </w:rPr>
+      </w:pPr>
+      <w:r>
+        <w:rPr>
+          <w:rFonts w:ascii="Arial" w:hAnsi="Arial" w:cs="Arial"/>
+          <w:sz w:val="22"/>
+          <w:szCs w:val="22"/>
+        </w:rPr>
+        <w:t xml:space="preserve">6. The font size of Figures 1, 2 and 3 was rather small and should be increased. Even at 200% magnification, it was difficult to read and if published it would be very difficult to read when in print. Typically, the instructions to authors indicate a minimum font size of 6 </w:t>
+      </w:r>
+      <w:proofErr w:type="spellStart"/>
+      <w:r>
+        <w:rPr>
+          <w:rFonts w:ascii="Arial" w:hAnsi="Arial" w:cs="Arial"/>
+          <w:sz w:val="22"/>
+          <w:szCs w:val="22"/>
+        </w:rPr>
+        <w:t>pt</w:t>
+      </w:r>
+      <w:proofErr w:type="spellEnd"/>
+      <w:r>
+        <w:rPr>
+          <w:rFonts w:ascii="Arial" w:hAnsi="Arial" w:cs="Arial"/>
+          <w:sz w:val="22"/>
+          <w:szCs w:val="22"/>
+        </w:rPr>
+        <w:t xml:space="preserve"> should be used.</w:t>
+      </w:r>
+    </w:p>
+    <w:p>
+      <w:pPr>
+        <w:tabs>
+          <w:tab w:val="left" w:pos="6660"/>
+        </w:tabs>
+        <w:snapToGrid w:val="0"/>
+        <w:spacing w:after="120" w:line="280" w:lineRule="exact"/>
+        <w:rPr>
+          <w:rFonts w:ascii="Arial" w:hAnsi="Arial" w:cs="Arial"/>
+          <w:color w:val="0070C0"/>
+          <w:sz w:val="22"/>
+          <w:szCs w:val="22"/>
+        </w:rPr>
+      </w:pPr>
+      <w:r>
+        <w:rPr>
+          <w:rFonts w:ascii="Arial" w:hAnsi="Arial" w:cs="Arial"/>
+          <w:color w:val="0070C0"/>
+          <w:sz w:val="22"/>
+          <w:szCs w:val="22"/>
+        </w:rPr>
+        <w:t>Fixed.</w:t>
+      </w:r>
+    </w:p>
+    <w:p>
+      <w:pPr>
+        <w:tabs>
+          <w:tab w:val="left" w:pos="6660"/>
+        </w:tabs>
+        <w:snapToGrid w:val="0"/>
+        <w:spacing w:after="120" w:line="280" w:lineRule="exact"/>
+        <w:rPr>
+          <w:rFonts w:ascii="Arial" w:hAnsi="Arial" w:cs="Arial"/>
+          <w:sz w:val="22"/>
+          <w:szCs w:val="22"/>
+        </w:rPr>
+      </w:pPr>
+      <w:r>
+        <w:rPr>
+          <w:rFonts w:ascii="Arial" w:hAnsi="Arial" w:cs="Arial"/>
+          <w:sz w:val="22"/>
+          <w:szCs w:val="22"/>
+        </w:rPr>
+        <w:t>7. Suggestion: Lines 401-403: The discussion about differences in cyanobacterial metagenome and metatranscriptome has been previously published and discussed in microbial mats as well if you want to provide a mat example.</w:t>
+      </w:r>
+    </w:p>
+    <w:p>
+      <w:pPr>
+        <w:tabs>
+          <w:tab w:val="left" w:pos="6660"/>
+        </w:tabs>
+        <w:snapToGrid w:val="0"/>
+        <w:spacing w:after="120" w:line="280" w:lineRule="exact"/>
+        <w:rPr>
+          <w:rFonts w:ascii="Arial" w:hAnsi="Arial" w:cs="Arial"/>
+          <w:sz w:val="22"/>
+          <w:szCs w:val="22"/>
+        </w:rPr>
+      </w:pPr>
+      <w:proofErr w:type="spellStart"/>
+      <w:r>
+        <w:rPr>
+          <w:rFonts w:ascii="Arial" w:hAnsi="Arial" w:cs="Arial"/>
+          <w:sz w:val="22"/>
+          <w:szCs w:val="22"/>
+        </w:rPr>
+        <w:t>Mobberley</w:t>
+      </w:r>
+      <w:proofErr w:type="spellEnd"/>
+      <w:r>
+        <w:rPr>
+          <w:rFonts w:ascii="Arial" w:hAnsi="Arial" w:cs="Arial"/>
+          <w:sz w:val="22"/>
+          <w:szCs w:val="22"/>
+        </w:rPr>
+        <w:t xml:space="preserve">, J. M., et al., (2015). Inner workings of </w:t>
+      </w:r>
+      <w:proofErr w:type="spellStart"/>
+      <w:r>
+        <w:rPr>
+          <w:rFonts w:ascii="Arial" w:hAnsi="Arial" w:cs="Arial"/>
+          <w:sz w:val="22"/>
+          <w:szCs w:val="22"/>
+        </w:rPr>
+        <w:t>thrombolites</w:t>
+      </w:r>
+      <w:proofErr w:type="spellEnd"/>
+      <w:r>
+        <w:rPr>
+          <w:rFonts w:ascii="Arial" w:hAnsi="Arial" w:cs="Arial"/>
+          <w:sz w:val="22"/>
+          <w:szCs w:val="22"/>
+        </w:rPr>
+        <w:t>: spatial gradients of metabolic activity as revealed by metatranscriptome profiling. Scientific reports, 5, 12601.</w:t>
+      </w:r>
+    </w:p>
+    <w:p>
+      <w:pPr>
+        <w:tabs>
+          <w:tab w:val="left" w:pos="6660"/>
+        </w:tabs>
+        <w:snapToGrid w:val="0"/>
+        <w:spacing w:after="120" w:line="280" w:lineRule="exact"/>
+        <w:rPr>
+          <w:rFonts w:ascii="Arial" w:hAnsi="Arial" w:cs="Arial"/>
+          <w:color w:val="0070C0"/>
+          <w:sz w:val="22"/>
+          <w:szCs w:val="22"/>
+        </w:rPr>
+      </w:pPr>
+      <w:r>
+        <w:rPr>
+          <w:rFonts w:ascii="Arial" w:hAnsi="Arial" w:cs="Arial"/>
+          <w:color w:val="0070C0"/>
           <w:sz w:val="22"/>
           <w:szCs w:val="22"/>
         </w:rPr>
         <w:lastRenderedPageBreak/>
-        <w:t xml:space="preserve">might also recommend organizing the panels of the figures as you discuss them. For example, in the figure legend, you describe panel C before B. </w:t>
-      </w:r>
-    </w:p>
-    <w:p>
-      <w:pPr>
-        <w:tabs>
-          <w:tab w:val="left" w:pos="6660"/>
-        </w:tabs>
-        <w:snapToGrid w:val="0"/>
-        <w:spacing w:after="120" w:line="280" w:lineRule="exact"/>
-        <w:rPr>
-          <w:rFonts w:ascii="Arial" w:hAnsi="Arial" w:cs="Arial"/>
-          <w:color w:val="0070C0"/>
-          <w:sz w:val="22"/>
-          <w:szCs w:val="22"/>
-        </w:rPr>
-      </w:pPr>
-      <w:r>
-        <w:rPr>
-          <w:rFonts w:ascii="Arial" w:hAnsi="Arial" w:cs="Arial"/>
-          <w:color w:val="0070C0"/>
-          <w:sz w:val="22"/>
-          <w:szCs w:val="22"/>
-        </w:rPr>
-        <w:t>Fixed</w:t>
-      </w:r>
-    </w:p>
-    <w:p>
-      <w:pPr>
-        <w:tabs>
-          <w:tab w:val="left" w:pos="6660"/>
-        </w:tabs>
-        <w:snapToGrid w:val="0"/>
-        <w:spacing w:after="120" w:line="280" w:lineRule="exact"/>
-        <w:rPr>
-          <w:rFonts w:ascii="Arial" w:hAnsi="Arial" w:cs="Arial"/>
-          <w:sz w:val="22"/>
-          <w:szCs w:val="22"/>
-        </w:rPr>
-      </w:pPr>
-      <w:r>
-        <w:rPr>
-          <w:rFonts w:ascii="Arial" w:hAnsi="Arial" w:cs="Arial"/>
-          <w:sz w:val="22"/>
-          <w:szCs w:val="22"/>
-        </w:rPr>
-        <w:t xml:space="preserve">3. In general, it is recommended to run the paper through the program grammarly.com (or something equivalent to catch some of these smaller writing and grammar issues). Also, spaces between numbers and units are needed throughout the manuscript. </w:t>
-      </w:r>
-    </w:p>
-    <w:p>
-      <w:pPr>
-        <w:tabs>
-          <w:tab w:val="left" w:pos="6660"/>
-        </w:tabs>
-        <w:snapToGrid w:val="0"/>
-        <w:spacing w:after="120" w:line="280" w:lineRule="exact"/>
-        <w:rPr>
-          <w:rFonts w:ascii="Arial" w:hAnsi="Arial" w:cs="Arial"/>
-          <w:color w:val="0070C0"/>
-          <w:sz w:val="22"/>
-          <w:szCs w:val="22"/>
-        </w:rPr>
-      </w:pPr>
-      <w:r>
-        <w:rPr>
-          <w:rFonts w:ascii="Arial" w:hAnsi="Arial" w:cs="Arial"/>
-          <w:color w:val="0070C0"/>
-          <w:sz w:val="22"/>
-          <w:szCs w:val="22"/>
-        </w:rPr>
-        <w:t>We did and are now routinely using Grammarly.</w:t>
-      </w:r>
-    </w:p>
-    <w:p>
-      <w:pPr>
-        <w:tabs>
-          <w:tab w:val="left" w:pos="6660"/>
-        </w:tabs>
-        <w:snapToGrid w:val="0"/>
-        <w:spacing w:after="120" w:line="280" w:lineRule="exact"/>
-        <w:rPr>
-          <w:rFonts w:ascii="Arial" w:hAnsi="Arial" w:cs="Arial"/>
-          <w:sz w:val="22"/>
-          <w:szCs w:val="22"/>
-        </w:rPr>
-      </w:pPr>
-      <w:r>
-        <w:rPr>
-          <w:rFonts w:ascii="Arial" w:hAnsi="Arial" w:cs="Arial"/>
-          <w:sz w:val="22"/>
-          <w:szCs w:val="22"/>
-        </w:rPr>
-        <w:t>4. Typically, numbers less than 10 are spelled out (unless they are associated with a unit). For example, in lines 518, 519, 526, the numbers should be spelled out as they are not associated with units and are below 10.</w:t>
-      </w:r>
-    </w:p>
-    <w:p>
-      <w:pPr>
-        <w:tabs>
-          <w:tab w:val="left" w:pos="6660"/>
-        </w:tabs>
-        <w:snapToGrid w:val="0"/>
-        <w:spacing w:after="120" w:line="280" w:lineRule="exact"/>
-        <w:rPr>
-          <w:rFonts w:ascii="Arial" w:hAnsi="Arial" w:cs="Arial"/>
-          <w:color w:val="0070C0"/>
-          <w:sz w:val="22"/>
-          <w:szCs w:val="22"/>
-        </w:rPr>
-      </w:pPr>
-      <w:r>
-        <w:rPr>
-          <w:rFonts w:ascii="Arial" w:hAnsi="Arial" w:cs="Arial"/>
-          <w:color w:val="0070C0"/>
-          <w:sz w:val="22"/>
-          <w:szCs w:val="22"/>
-        </w:rPr>
-        <w:t>Fixed</w:t>
-      </w:r>
-    </w:p>
-    <w:p>
-      <w:pPr>
-        <w:tabs>
-          <w:tab w:val="left" w:pos="6660"/>
-        </w:tabs>
-        <w:snapToGrid w:val="0"/>
-        <w:spacing w:after="120" w:line="280" w:lineRule="exact"/>
-        <w:rPr>
-          <w:rFonts w:ascii="Arial" w:hAnsi="Arial" w:cs="Arial"/>
-          <w:sz w:val="22"/>
-          <w:szCs w:val="22"/>
-        </w:rPr>
-      </w:pPr>
-      <w:r>
-        <w:rPr>
-          <w:rFonts w:ascii="Arial" w:hAnsi="Arial" w:cs="Arial"/>
-          <w:sz w:val="22"/>
-          <w:szCs w:val="22"/>
-        </w:rPr>
-        <w:t>5. In general, several abbreviations in the figure legends are not spelled out in the legends. For example in Figure S2, there is no descriptor on the color legend. What does 1.5 mean? Is that fold change as if it is transcripts per million as the figure legend suggests? In general, abbreviations such as MAG or TPM need to be spelled out to help the readers. Also in Figure S2, what does the T17 mean for all the labels and the other numbers?</w:t>
-      </w:r>
-    </w:p>
-    <w:p>
-      <w:pPr>
-        <w:tabs>
-          <w:tab w:val="left" w:pos="6660"/>
-        </w:tabs>
-        <w:snapToGrid w:val="0"/>
-        <w:spacing w:after="120" w:line="280" w:lineRule="exact"/>
-        <w:rPr>
-          <w:rFonts w:ascii="Arial" w:hAnsi="Arial" w:cs="Arial"/>
-          <w:color w:val="0070C0"/>
-          <w:sz w:val="22"/>
-          <w:szCs w:val="22"/>
-        </w:rPr>
-      </w:pPr>
-      <w:r>
-        <w:rPr>
-          <w:rFonts w:ascii="Arial" w:hAnsi="Arial" w:cs="Arial"/>
-          <w:color w:val="0070C0"/>
-          <w:sz w:val="22"/>
-          <w:szCs w:val="22"/>
-        </w:rPr>
-        <w:t xml:space="preserve">Fixed. The T17 in Fig. S2 corresponds to the unique identifier </w:t>
-      </w:r>
-      <w:r>
-        <w:rPr>
-          <w:rFonts w:ascii="Arial" w:hAnsi="Arial" w:cs="Arial"/>
-          <w:color w:val="0070C0"/>
-          <w:sz w:val="22"/>
-          <w:szCs w:val="22"/>
-        </w:rPr>
-        <w:t>for</w:t>
-      </w:r>
-      <w:r>
-        <w:rPr>
-          <w:rFonts w:ascii="Arial" w:hAnsi="Arial" w:cs="Arial"/>
-          <w:color w:val="0070C0"/>
-          <w:sz w:val="22"/>
-          <w:szCs w:val="22"/>
-        </w:rPr>
-        <w:t xml:space="preserve"> </w:t>
-      </w:r>
-      <w:r>
-        <w:rPr>
-          <w:rFonts w:ascii="Arial" w:hAnsi="Arial" w:cs="Arial"/>
-          <w:color w:val="0070C0"/>
-          <w:sz w:val="22"/>
-          <w:szCs w:val="22"/>
-        </w:rPr>
-        <w:t>the project – these are the exact names of the MAGs, as submitted for annotation, and we would prefer not to change them. We clarified this in the legend.</w:t>
-      </w:r>
-    </w:p>
-    <w:p>
-      <w:pPr>
-        <w:tabs>
-          <w:tab w:val="left" w:pos="6660"/>
-        </w:tabs>
-        <w:snapToGrid w:val="0"/>
-        <w:spacing w:after="120" w:line="280" w:lineRule="exact"/>
-        <w:rPr>
-          <w:rFonts w:ascii="Arial" w:hAnsi="Arial" w:cs="Arial"/>
-          <w:sz w:val="22"/>
-          <w:szCs w:val="22"/>
-        </w:rPr>
-      </w:pPr>
-      <w:r>
-        <w:rPr>
-          <w:rFonts w:ascii="Arial" w:hAnsi="Arial" w:cs="Arial"/>
-          <w:sz w:val="22"/>
-          <w:szCs w:val="22"/>
-        </w:rPr>
-        <w:t>6. The font size of Figures 1, 2 and 3 was rather small and should be increased. Even at 200% magnification, it was difficult to read and if published it would be very difficult to read when in print. Typically, the instructions to authors indicate a minimum font size of 6 pt should be used.</w:t>
-      </w:r>
-    </w:p>
-    <w:p>
-      <w:pPr>
-        <w:tabs>
-          <w:tab w:val="left" w:pos="6660"/>
-        </w:tabs>
-        <w:snapToGrid w:val="0"/>
-        <w:spacing w:after="120" w:line="280" w:lineRule="exact"/>
-        <w:rPr>
-          <w:rFonts w:ascii="Arial" w:hAnsi="Arial" w:cs="Arial"/>
-          <w:color w:val="0070C0"/>
-          <w:sz w:val="22"/>
-          <w:szCs w:val="22"/>
-        </w:rPr>
-      </w:pPr>
-      <w:r>
-        <w:rPr>
-          <w:rFonts w:ascii="Arial" w:hAnsi="Arial" w:cs="Arial"/>
-          <w:color w:val="0070C0"/>
-          <w:sz w:val="22"/>
-          <w:szCs w:val="22"/>
-        </w:rPr>
-        <w:t>Fixed.</w:t>
-      </w:r>
-    </w:p>
-    <w:p>
-      <w:pPr>
-        <w:tabs>
-          <w:tab w:val="left" w:pos="6660"/>
-        </w:tabs>
-        <w:snapToGrid w:val="0"/>
-        <w:spacing w:after="120" w:line="280" w:lineRule="exact"/>
-        <w:rPr>
-          <w:rFonts w:ascii="Arial" w:hAnsi="Arial" w:cs="Arial"/>
-          <w:sz w:val="22"/>
-          <w:szCs w:val="22"/>
-        </w:rPr>
-      </w:pPr>
-      <w:r>
-        <w:rPr>
-          <w:rFonts w:ascii="Arial" w:hAnsi="Arial" w:cs="Arial"/>
-          <w:sz w:val="22"/>
-          <w:szCs w:val="22"/>
-        </w:rPr>
-        <w:t>7. Suggestion: Lines 401-403: The discussion about differences in cyanobacterial metagenome and metatranscriptome has been previously published and discussed in microbial mats as well if you want to provide a mat example.</w:t>
-      </w:r>
-    </w:p>
-    <w:p>
-      <w:pPr>
-        <w:tabs>
-          <w:tab w:val="left" w:pos="6660"/>
-        </w:tabs>
-        <w:snapToGrid w:val="0"/>
-        <w:spacing w:after="120" w:line="280" w:lineRule="exact"/>
-        <w:rPr>
-          <w:rFonts w:ascii="Arial" w:hAnsi="Arial" w:cs="Arial"/>
-          <w:sz w:val="22"/>
-          <w:szCs w:val="22"/>
-        </w:rPr>
-      </w:pPr>
-      <w:r>
-        <w:rPr>
-          <w:rFonts w:ascii="Arial" w:hAnsi="Arial" w:cs="Arial"/>
-          <w:sz w:val="22"/>
-          <w:szCs w:val="22"/>
-        </w:rPr>
-        <w:t>Mobberley, J. M., et al., (2015). Inner workings of thrombolites: spatial gradients of metabolic activity as revealed by metatranscriptome profiling. Scientific reports, 5, 12601.</w:t>
-      </w:r>
-    </w:p>
-    <w:p>
-      <w:pPr>
-        <w:tabs>
-          <w:tab w:val="left" w:pos="6660"/>
-        </w:tabs>
-        <w:snapToGrid w:val="0"/>
-        <w:spacing w:after="120" w:line="280" w:lineRule="exact"/>
-        <w:rPr>
-          <w:rFonts w:ascii="Arial" w:hAnsi="Arial" w:cs="Arial"/>
-          <w:color w:val="0070C0"/>
-          <w:sz w:val="22"/>
-          <w:szCs w:val="22"/>
-        </w:rPr>
-      </w:pPr>
-      <w:r>
-        <w:rPr>
-          <w:rFonts w:ascii="Arial" w:hAnsi="Arial" w:cs="Arial"/>
-          <w:color w:val="0070C0"/>
-          <w:sz w:val="22"/>
-          <w:szCs w:val="22"/>
-        </w:rPr>
         <w:t>This was added in the discussion as well.</w:t>
       </w:r>
     </w:p>
@@ -3712,7 +4748,6 @@
           <w:sz w:val="22"/>
           <w:szCs w:val="22"/>
         </w:rPr>
-        <w:lastRenderedPageBreak/>
         <w:t>Line 24 – suggest removing “already”</w:t>
       </w:r>
     </w:p>
@@ -4020,7 +5055,27 @@
           <w:sz w:val="22"/>
           <w:szCs w:val="22"/>
         </w:rPr>
-        <w:t>We apologize for submitting a MS that did not conform to the format and standards of EMI. We made great efforts in proof-reading this new version of the MS and used Grammarly as a final editing tool.</w:t>
+        <w:t xml:space="preserve">We apologize for submitting a MS that did not conform to the format and standards of EMI. We made great efforts in proof-reading this new version of the MS and used </w:t>
+      </w:r>
+      <w:proofErr w:type="spellStart"/>
+      <w:r>
+        <w:rPr>
+          <w:rFonts w:ascii="Arial" w:hAnsi="Arial" w:cs="Arial"/>
+          <w:color w:val="0070C0"/>
+          <w:sz w:val="22"/>
+          <w:szCs w:val="22"/>
+        </w:rPr>
+        <w:t>Grammarly</w:t>
+      </w:r>
+      <w:proofErr w:type="spellEnd"/>
+      <w:r>
+        <w:rPr>
+          <w:rFonts w:ascii="Arial" w:hAnsi="Arial" w:cs="Arial"/>
+          <w:color w:val="0070C0"/>
+          <w:sz w:val="22"/>
+          <w:szCs w:val="22"/>
+        </w:rPr>
+        <w:t xml:space="preserve"> as a final editing tool.</w:t>
       </w:r>
     </w:p>
     <w:p>
@@ -4258,7 +5313,25 @@
           <w:sz w:val="22"/>
           <w:szCs w:val="22"/>
         </w:rPr>
-        <w:t>•       Organelle genomes are certainly available for at least O. tauri (line 238).</w:t>
+        <w:t xml:space="preserve">•       Organelle genomes are certainly available for at least O. </w:t>
+      </w:r>
+      <w:proofErr w:type="spellStart"/>
+      <w:r>
+        <w:rPr>
+          <w:rFonts w:ascii="Arial" w:hAnsi="Arial" w:cs="Arial"/>
+          <w:sz w:val="22"/>
+          <w:szCs w:val="22"/>
+        </w:rPr>
+        <w:t>tauri</w:t>
+      </w:r>
+      <w:proofErr w:type="spellEnd"/>
+      <w:r>
+        <w:rPr>
+          <w:rFonts w:ascii="Arial" w:hAnsi="Arial" w:cs="Arial"/>
+          <w:sz w:val="22"/>
+          <w:szCs w:val="22"/>
+        </w:rPr>
+        <w:t xml:space="preserve"> (line 238).</w:t>
       </w:r>
     </w:p>
     <w:p>
@@ -4350,7 +5423,25 @@
           <w:szCs w:val="22"/>
         </w:rPr>
         <w:lastRenderedPageBreak/>
-        <w:t>•       The whole first paragraph seems unnecessary.  The novelty of this study is it’s interrogation of halite nodule communities, so start with a description of those and why it’s important to understand them.</w:t>
+        <w:t xml:space="preserve">•       The whole first paragraph seems unnecessary.  The novelty of this study is </w:t>
+      </w:r>
+      <w:proofErr w:type="gramStart"/>
+      <w:r>
+        <w:rPr>
+          <w:rFonts w:ascii="Arial" w:hAnsi="Arial" w:cs="Arial"/>
+          <w:sz w:val="22"/>
+          <w:szCs w:val="22"/>
+        </w:rPr>
+        <w:t>it’s</w:t>
+      </w:r>
+      <w:proofErr w:type="gramEnd"/>
+      <w:r>
+        <w:rPr>
+          <w:rFonts w:ascii="Arial" w:hAnsi="Arial" w:cs="Arial"/>
+          <w:sz w:val="22"/>
+          <w:szCs w:val="22"/>
+        </w:rPr>
+        <w:t xml:space="preserve"> interrogation of halite nodule communities, so start with a description of those and why it’s important to understand them.</w:t>
       </w:r>
     </w:p>
     <w:p>
@@ -4413,7 +5504,25 @@
           <w:sz w:val="22"/>
           <w:szCs w:val="22"/>
         </w:rPr>
-        <w:t>•       In the introduction the halite crystal environment seems to be confused with the classic endolithic environment.  Yes, halite nodules are rocks, but they differ in really important ways from quartz rocks or other endolithic environments.  They are far more porous, have large and well defined crystals (and thus boundaries), and, most importantly, are formed through evaporative processes.  This has a huge impact on the interior bio-physio-chemico environment.</w:t>
+        <w:t>•       In the introduction the halite crystal environment seems to be confused with the classic endolithic environment.  Yes, halite nodules are rocks, but they differ in really important ways from quartz rocks or other endolithic environments.  They are far more porous, have large and well defined crystals (and thus boundaries), and, most importantly, are formed through evaporative processes.  This has a huge impact on the interior bio-physio-</w:t>
+      </w:r>
+      <w:proofErr w:type="spellStart"/>
+      <w:r>
+        <w:rPr>
+          <w:rFonts w:ascii="Arial" w:hAnsi="Arial" w:cs="Arial"/>
+          <w:sz w:val="22"/>
+          <w:szCs w:val="22"/>
+        </w:rPr>
+        <w:t>chemico</w:t>
+      </w:r>
+      <w:proofErr w:type="spellEnd"/>
+      <w:r>
+        <w:rPr>
+          <w:rFonts w:ascii="Arial" w:hAnsi="Arial" w:cs="Arial"/>
+          <w:sz w:val="22"/>
+          <w:szCs w:val="22"/>
+        </w:rPr>
+        <w:t xml:space="preserve"> environment.</w:t>
       </w:r>
     </w:p>
     <w:p>
@@ -4455,7 +5564,27 @@
           <w:sz w:val="22"/>
           <w:szCs w:val="22"/>
         </w:rPr>
-        <w:t xml:space="preserve"> are evaporitic endoliths. While their substrate composition is unique, mostly NaCl, there are considered an endolithic habitat to the same extent as other evaporitic substrates, such as gypsum, are considered endolithic habitats. </w:t>
+        <w:t xml:space="preserve"> are evaporitic endoliths. While their substrate composition is unique, mostly </w:t>
+      </w:r>
+      <w:proofErr w:type="spellStart"/>
+      <w:r>
+        <w:rPr>
+          <w:rFonts w:ascii="Arial" w:hAnsi="Arial" w:cs="Arial"/>
+          <w:color w:val="0070C0"/>
+          <w:sz w:val="22"/>
+          <w:szCs w:val="22"/>
+        </w:rPr>
+        <w:t>NaCl</w:t>
+      </w:r>
+      <w:proofErr w:type="spellEnd"/>
+      <w:r>
+        <w:rPr>
+          <w:rFonts w:ascii="Arial" w:hAnsi="Arial" w:cs="Arial"/>
+          <w:color w:val="0070C0"/>
+          <w:sz w:val="22"/>
+          <w:szCs w:val="22"/>
+        </w:rPr>
+        <w:t xml:space="preserve">, there are considered an endolithic habitat to the same extent as other evaporitic substrates, such as gypsum, are considered endolithic habitats. </w:t>
       </w:r>
       <w:r>
         <w:rPr>
@@ -4511,6 +5640,7 @@
         </w:rPr>
         <w:t xml:space="preserve">as such, are defined as </w:t>
       </w:r>
+      <w:proofErr w:type="spellStart"/>
       <w:r>
         <w:rPr>
           <w:rFonts w:ascii="Arial" w:hAnsi="Arial" w:cs="Arial"/>
@@ -4527,7 +5657,17 @@
           <w:sz w:val="22"/>
           <w:szCs w:val="22"/>
         </w:rPr>
-        <w:t>hic environments</w:t>
+        <w:t>hic</w:t>
+      </w:r>
+      <w:proofErr w:type="spellEnd"/>
+      <w:r>
+        <w:rPr>
+          <w:rFonts w:ascii="Arial" w:hAnsi="Arial" w:cs="Arial"/>
+          <w:color w:val="0070C0"/>
+          <w:sz w:val="22"/>
+          <w:szCs w:val="22"/>
+        </w:rPr>
+        <w:t xml:space="preserve"> environments</w:t>
       </w:r>
       <w:r>
         <w:rPr>
@@ -5156,7 +6296,39 @@
           <w:sz w:val="22"/>
           <w:szCs w:val="22"/>
         </w:rPr>
-        <w:t>In view of the replies to comments and changes to our MS, we hope that you will reconsider our MS for publication in EMI.</w:t>
+        <w:t xml:space="preserve">In view of the replies to comments and changes to our </w:t>
+      </w:r>
+      <w:r>
+        <w:rPr>
+          <w:rFonts w:ascii="Arial" w:hAnsi="Arial" w:cs="Arial"/>
+          <w:sz w:val="22"/>
+          <w:szCs w:val="22"/>
+        </w:rPr>
+        <w:t>manuscript</w:t>
+      </w:r>
+      <w:r>
+        <w:rPr>
+          <w:rFonts w:ascii="Arial" w:hAnsi="Arial" w:cs="Arial"/>
+          <w:sz w:val="22"/>
+          <w:szCs w:val="22"/>
+        </w:rPr>
+        <w:t xml:space="preserve">, we hope that you will consider </w:t>
+      </w:r>
+      <w:r>
+        <w:rPr>
+          <w:rFonts w:ascii="Arial" w:hAnsi="Arial" w:cs="Arial"/>
+          <w:sz w:val="22"/>
+          <w:szCs w:val="22"/>
+        </w:rPr>
+        <w:t xml:space="preserve">this new version </w:t>
+      </w:r>
+      <w:r>
+        <w:rPr>
+          <w:rFonts w:ascii="Arial" w:hAnsi="Arial" w:cs="Arial"/>
+          <w:sz w:val="22"/>
+          <w:szCs w:val="22"/>
+        </w:rPr>
+        <w:t>for publication in EMI.</w:t>
       </w:r>
     </w:p>
     <w:p>
@@ -5217,7 +6389,7 @@
                     <pic:cNvPicPr/>
                   </pic:nvPicPr>
                   <pic:blipFill>
-                    <a:blip r:embed="rId8"/>
+                    <a:blip r:embed="rId10"/>
                     <a:stretch>
                       <a:fillRect/>
                     </a:stretch>
@@ -5352,14 +6524,185 @@
       </w:r>
     </w:p>
     <w:sectPr>
-      <w:headerReference w:type="default" r:id="rId9"/>
-      <w:footerReference w:type="default" r:id="rId10"/>
+      <w:headerReference w:type="default" r:id="rId11"/>
+      <w:footerReference w:type="default" r:id="rId12"/>
       <w:pgSz w:w="12240" w:h="15840"/>
       <w:pgMar w:top="1440" w:right="1800" w:bottom="1440" w:left="1800" w:header="720" w:footer="720" w:gutter="0"/>
       <w:cols w:space="720"/>
     </w:sectPr>
   </w:body>
 </w:document>
+</file>
+
+<file path=word/comments.xml><?xml version="1.0" encoding="utf-8"?>
+<w:comments xmlns:wpc="http://schemas.microsoft.com/office/word/2010/wordprocessingCanvas" xmlns:mo="http://schemas.microsoft.com/office/mac/office/2008/main" xmlns:mc="http://schemas.openxmlformats.org/markup-compatibility/2006" xmlns:mv="urn:schemas-microsoft-com:mac:vml" xmlns:o="urn:schemas-microsoft-com:office:office" xmlns:r="http://schemas.openxmlformats.org/officeDocument/2006/relationships" xmlns:m="http://schemas.openxmlformats.org/officeDocument/2006/math" xmlns:v="urn:schemas-microsoft-com:vml" xmlns:wp14="http://schemas.microsoft.com/office/word/2010/wordprocessingDrawing" xmlns:wp="http://schemas.openxmlformats.org/drawingml/2006/wordprocessingDrawing" xmlns:w10="urn:schemas-microsoft-com:office:word" xmlns:w="http://schemas.openxmlformats.org/wordprocessingml/2006/main" xmlns:w14="http://schemas.microsoft.com/office/word/2010/wordml" xmlns:w15="http://schemas.microsoft.com/office/word/2012/wordml" xmlns:wpg="http://schemas.microsoft.com/office/word/2010/wordprocessingGroup" xmlns:wpi="http://schemas.microsoft.com/office/word/2010/wordprocessingInk" xmlns:wne="http://schemas.microsoft.com/office/word/2006/wordml" xmlns:wps="http://schemas.microsoft.com/office/word/2010/wordprocessingShape" mc:Ignorable="w14 w15 wp14">
+  <w:comment w:id="0" w:author="German Uritskiy" w:date="2020-02-19T14:42:00Z" w:initials="GU">
+    <w:p>
+      <w:pPr>
+        <w:pStyle w:val="CommentText"/>
+      </w:pPr>
+      <w:r>
+        <w:rPr>
+          <w:rStyle w:val="CommentReference"/>
+        </w:rPr>
+        <w:annotationRef/>
+      </w:r>
+      <w:r>
+        <w:t>Rephrased to emphasize novelty of this study (same idea as in the originality statement)</w:t>
+      </w:r>
+    </w:p>
+  </w:comment>
+  <w:comment w:id="1" w:author="Microsoft Office User" w:date="2020-02-19T12:09:00Z" w:initials="Office">
+    <w:p>
+      <w:pPr>
+        <w:pStyle w:val="CommentText"/>
+      </w:pPr>
+      <w:r>
+        <w:rPr>
+          <w:rStyle w:val="CommentReference"/>
+        </w:rPr>
+        <w:annotationRef/>
+      </w:r>
+      <w:r>
+        <w:t xml:space="preserve">OPPP is not a </w:t>
+      </w:r>
+      <w:r>
+        <w:rPr>
+          <w:color w:val="000000" w:themeColor="text1"/>
+        </w:rPr>
+        <w:t>carbon fixation pathways</w:t>
+      </w:r>
+      <w:r>
+        <w:rPr>
+          <w:color w:val="000000" w:themeColor="text1"/>
+        </w:rPr>
+        <w:t xml:space="preserve"> (L435), it is rather quite the opposite, i.e. carbon utilization to produce reducing equivalents.</w:t>
+      </w:r>
+    </w:p>
+  </w:comment>
+  <w:comment w:id="2" w:author="Microsoft Office User" w:date="2020-02-19T11:32:00Z" w:initials="Office">
+    <w:p>
+      <w:pPr>
+        <w:pStyle w:val="CommentText"/>
+      </w:pPr>
+      <w:r>
+        <w:rPr>
+          <w:rStyle w:val="CommentReference"/>
+        </w:rPr>
+        <w:annotationRef/>
+      </w:r>
+      <w:r>
+        <w:t>How can this be when sunset is at 7:30 am? 1.5 hour before 9 am?</w:t>
+      </w:r>
+    </w:p>
+  </w:comment>
+  <w:comment w:id="3" w:author="German Uritskiy" w:date="2020-02-19T14:37:00Z" w:initials="GU">
+    <w:p>
+      <w:pPr>
+        <w:pStyle w:val="CommentText"/>
+      </w:pPr>
+      <w:r>
+        <w:rPr>
+          <w:rStyle w:val="CommentReference"/>
+        </w:rPr>
+        <w:annotationRef/>
+      </w:r>
+      <w:r>
+        <w:t xml:space="preserve">The “first light” refers to the dawn lighting, long before sunrise. This statement is not contradictory since we don’t actually mention sunrise times. </w:t>
+      </w:r>
+    </w:p>
+  </w:comment>
+  <w:comment w:id="4" w:author="Microsoft Office User" w:date="2020-02-19T11:30:00Z" w:initials="Office">
+    <w:p>
+      <w:pPr>
+        <w:pStyle w:val="CommentText"/>
+      </w:pPr>
+      <w:r>
+        <w:rPr>
+          <w:rStyle w:val="CommentReference"/>
+        </w:rPr>
+        <w:annotationRef/>
+      </w:r>
+      <w:r>
+        <w:t>How can you say here that 9 pm was 3 hours after complete darkness when below you say that sunset was at 8:20 pm?</w:t>
+      </w:r>
+    </w:p>
+  </w:comment>
+  <w:comment w:id="5" w:author="German Uritskiy" w:date="2020-02-19T14:38:00Z" w:initials="GU">
+    <w:p>
+      <w:pPr>
+        <w:pStyle w:val="CommentText"/>
+      </w:pPr>
+      <w:r>
+        <w:rPr>
+          <w:rStyle w:val="CommentReference"/>
+        </w:rPr>
+        <w:annotationRef/>
+      </w:r>
+      <w:r>
+        <w:t xml:space="preserve">Same as as the previous comment – we don’t mention sunset times, so there is no contradiction. The reason for this time difference is the mountain range to the West. I sent you a PAR table, if that helps.  </w:t>
+      </w:r>
+    </w:p>
+  </w:comment>
+  <w:comment w:id="7" w:author="Microsoft Office User" w:date="2020-02-19T11:33:00Z" w:initials="Office">
+    <w:p>
+      <w:pPr>
+        <w:pStyle w:val="CommentText"/>
+      </w:pPr>
+      <w:r>
+        <w:rPr>
+          <w:rStyle w:val="CommentReference"/>
+        </w:rPr>
+        <w:annotationRef/>
+      </w:r>
+      <w:r>
+        <w:t>See comment below about the timing of sunset versus your evaluation of light and complete darkness. This is a major point!</w:t>
+      </w:r>
+    </w:p>
+    <w:p>
+      <w:pPr>
+        <w:pStyle w:val="CommentText"/>
+      </w:pPr>
+    </w:p>
+    <w:p>
+      <w:pPr>
+        <w:pStyle w:val="CommentText"/>
+      </w:pPr>
+      <w:r>
+        <w:t>You have not address my previous point about the RH being relatively similar between 9 am and 9 pm, fig S2 shows that it is not</w:t>
+      </w:r>
+    </w:p>
+  </w:comment>
+  <w:comment w:id="8" w:author="German Uritskiy" w:date="2020-02-19T14:41:00Z" w:initials="GU">
+    <w:p>
+      <w:pPr>
+        <w:pStyle w:val="CommentText"/>
+      </w:pPr>
+      <w:r>
+        <w:rPr>
+          <w:rStyle w:val="CommentReference"/>
+        </w:rPr>
+        <w:annotationRef/>
+      </w:r>
+      <w:r>
+        <w:t xml:space="preserve">Removed comment about the RH – I missed it on previous pass. Also removed sunrise/sunset times – they are misleading in this context because of the mountain. </w:t>
+      </w:r>
+    </w:p>
+  </w:comment>
+</w:comments>
+</file>
+
+<file path=word/commentsExtended.xml><?xml version="1.0" encoding="utf-8"?>
+<w15:commentsEx xmlns:wpc="http://schemas.microsoft.com/office/word/2010/wordprocessingCanvas" xmlns:mo="http://schemas.microsoft.com/office/mac/office/2008/main" xmlns:mc="http://schemas.openxmlformats.org/markup-compatibility/2006" xmlns:mv="urn:schemas-microsoft-com:mac:vml" xmlns:o="urn:schemas-microsoft-com:office:office" xmlns:r="http://schemas.openxmlformats.org/officeDocument/2006/relationships" xmlns:m="http://schemas.openxmlformats.org/officeDocument/2006/math" xmlns:v="urn:schemas-microsoft-com:vml" xmlns:wp14="http://schemas.microsoft.com/office/word/2010/wordprocessingDrawing" xmlns:wp="http://schemas.openxmlformats.org/drawingml/2006/wordprocessingDrawing" xmlns:w10="urn:schemas-microsoft-com:office:word" xmlns:w="http://schemas.openxmlformats.org/wordprocessingml/2006/main" xmlns:w14="http://schemas.microsoft.com/office/word/2010/wordml" xmlns:w15="http://schemas.microsoft.com/office/word/2012/wordml" xmlns:wpg="http://schemas.microsoft.com/office/word/2010/wordprocessingGroup" xmlns:wpi="http://schemas.microsoft.com/office/word/2010/wordprocessingInk" xmlns:wne="http://schemas.microsoft.com/office/word/2006/wordml" xmlns:wps="http://schemas.microsoft.com/office/word/2010/wordprocessingShape" mc:Ignorable="w14 w15 wp14">
+  <w15:commentEx w15:paraId="69636CBA" w15:done="0"/>
+  <w15:commentEx w15:paraId="138EC191" w15:done="0"/>
+  <w15:commentEx w15:paraId="3C44BE31" w15:done="0"/>
+  <w15:commentEx w15:paraId="0774DF2C" w15:paraIdParent="3C44BE31" w15:done="0"/>
+  <w15:commentEx w15:paraId="113C7B92" w15:done="0"/>
+  <w15:commentEx w15:paraId="4875D998" w15:paraIdParent="113C7B92" w15:done="0"/>
+  <w15:commentEx w15:paraId="15FC9D51" w15:done="0"/>
+  <w15:commentEx w15:paraId="57C56330" w15:paraIdParent="15FC9D51" w15:done="0"/>
+</w15:commentsEx>
 </file>
 
 <file path=word/commentsIds.xml><?xml version="1.0" encoding="utf-8"?>
@@ -5541,7 +6884,7 @@
                             <w:snapToGrid w:val="0"/>
                             <w:jc w:val="center"/>
                             <w:rPr>
-                              <w:ins w:id="1" w:author="German Uritskiy" w:date="2020-02-10T16:10:00Z"/>
+                              <w:ins w:id="9" w:author="German Uritskiy" w:date="2020-02-10T16:10:00Z"/>
                               <w:rFonts w:ascii="Adobe Caslon Pro" w:hAnsi="Adobe Caslon Pro"/>
                               <w:b/>
                               <w:bCs/>
@@ -5550,7 +6893,7 @@
                               <w:szCs w:val="18"/>
                             </w:rPr>
                           </w:pPr>
-                          <w:ins w:id="2" w:author="German Uritskiy" w:date="2020-02-10T16:10:00Z">
+                          <w:ins w:id="10" w:author="German Uritskiy" w:date="2020-02-10T16:10:00Z">
                             <w:r>
                               <w:rPr>
                                 <w:rFonts w:ascii="Adobe Caslon Pro" w:hAnsi="Adobe Caslon Pro"/>
@@ -5569,7 +6912,7 @@
                             <w:snapToGrid w:val="0"/>
                             <w:jc w:val="center"/>
                             <w:rPr>
-                              <w:ins w:id="3" w:author="German Uritskiy" w:date="2020-02-10T16:10:00Z"/>
+                              <w:ins w:id="11" w:author="German Uritskiy" w:date="2020-02-10T16:10:00Z"/>
                               <w:rFonts w:ascii="Adobe Caslon Pro" w:hAnsi="Adobe Caslon Pro"/>
                               <w:b/>
                               <w:bCs/>
@@ -5578,7 +6921,7 @@
                               <w:szCs w:val="18"/>
                             </w:rPr>
                           </w:pPr>
-                          <w:ins w:id="4" w:author="German Uritskiy" w:date="2020-02-10T16:10:00Z">
+                          <w:ins w:id="12" w:author="German Uritskiy" w:date="2020-02-10T16:10:00Z">
                             <w:r>
                               <w:rPr>
                                 <w:rFonts w:ascii="Adobe Caslon Pro" w:hAnsi="Adobe Caslon Pro"/>
@@ -5601,7 +6944,7 @@
                             <w:snapToGrid w:val="0"/>
                             <w:jc w:val="center"/>
                             <w:rPr>
-                              <w:ins w:id="5" w:author="German Uritskiy" w:date="2020-02-10T16:10:00Z"/>
+                              <w:ins w:id="13" w:author="German Uritskiy" w:date="2020-02-10T16:10:00Z"/>
                               <w:rFonts w:ascii="Adobe Caslon Pro" w:hAnsi="Adobe Caslon Pro"/>
                               <w:b/>
                               <w:bCs/>
@@ -5610,7 +6953,7 @@
                               <w:szCs w:val="18"/>
                             </w:rPr>
                           </w:pPr>
-                          <w:ins w:id="6" w:author="German Uritskiy" w:date="2020-02-10T16:10:00Z">
+                          <w:ins w:id="14" w:author="German Uritskiy" w:date="2020-02-10T16:10:00Z">
                             <w:r>
                               <w:rPr>
                                 <w:rFonts w:ascii="Adobe Caslon Pro" w:hAnsi="Adobe Caslon Pro"/>
@@ -5822,7 +7165,27 @@
         <w:sz w:val="18"/>
         <w:szCs w:val="18"/>
       </w:rPr>
-      <w:t>3400 North Charles Street, Mudd Hall Baltimore 21218-2685</w:t>
+      <w:t xml:space="preserve">3400 North Charles Street, </w:t>
+    </w:r>
+    <w:proofErr w:type="spellStart"/>
+    <w:r>
+      <w:rPr>
+        <w:rFonts w:ascii="Adobe Caslon Pro" w:hAnsi="Adobe Caslon Pro"/>
+        <w:color w:val="002C73"/>
+        <w:sz w:val="18"/>
+        <w:szCs w:val="18"/>
+      </w:rPr>
+      <w:t>Mudd</w:t>
+    </w:r>
+    <w:proofErr w:type="spellEnd"/>
+    <w:r>
+      <w:rPr>
+        <w:rFonts w:ascii="Adobe Caslon Pro" w:hAnsi="Adobe Caslon Pro"/>
+        <w:color w:val="002C73"/>
+        <w:sz w:val="18"/>
+        <w:szCs w:val="18"/>
+      </w:rPr>
+      <w:t xml:space="preserve"> Hall Baltimore 21218-2685</w:t>
     </w:r>
   </w:p>
   <w:p>
@@ -6420,6 +7783,9 @@
 <w15:people xmlns:wpc="http://schemas.microsoft.com/office/word/2010/wordprocessingCanvas" xmlns:mo="http://schemas.microsoft.com/office/mac/office/2008/main" xmlns:mc="http://schemas.openxmlformats.org/markup-compatibility/2006" xmlns:mv="urn:schemas-microsoft-com:mac:vml" xmlns:o="urn:schemas-microsoft-com:office:office" xmlns:r="http://schemas.openxmlformats.org/officeDocument/2006/relationships" xmlns:m="http://schemas.openxmlformats.org/officeDocument/2006/math" xmlns:v="urn:schemas-microsoft-com:vml" xmlns:wp14="http://schemas.microsoft.com/office/word/2010/wordprocessingDrawing" xmlns:wp="http://schemas.openxmlformats.org/drawingml/2006/wordprocessingDrawing" xmlns:w10="urn:schemas-microsoft-com:office:word" xmlns:w="http://schemas.openxmlformats.org/wordprocessingml/2006/main" xmlns:w14="http://schemas.microsoft.com/office/word/2010/wordml" xmlns:w15="http://schemas.microsoft.com/office/word/2012/wordml" xmlns:wpg="http://schemas.microsoft.com/office/word/2010/wordprocessingGroup" xmlns:wpi="http://schemas.microsoft.com/office/word/2010/wordprocessingInk" xmlns:wne="http://schemas.microsoft.com/office/word/2006/wordml" xmlns:wps="http://schemas.microsoft.com/office/word/2010/wordprocessingShape" mc:Ignorable="w14 w15 wp14">
   <w15:person w15:author="German Uritskiy">
     <w15:presenceInfo w15:providerId="None" w15:userId="German Uritskiy"/>
+  </w15:person>
+  <w15:person w15:author="Microsoft Office User">
+    <w15:presenceInfo w15:providerId="None" w15:userId="Microsoft Office User"/>
   </w15:person>
 </w15:people>
 </file>
@@ -6701,7 +8067,7 @@
     <w:lsdException w:name="Subtle Reference" w:uiPriority="67" w:qFormat="1"/>
     <w:lsdException w:name="Intense Reference" w:uiPriority="68" w:qFormat="1"/>
     <w:lsdException w:name="Book Title" w:uiPriority="69" w:qFormat="1"/>
-    <w:lsdException w:name="Bibliography" w:uiPriority="70"/>
+    <w:lsdException w:name="Bibliography" w:semiHidden="1" w:uiPriority="70" w:unhideWhenUsed="1"/>
     <w:lsdException w:name="TOC Heading" w:semiHidden="1" w:uiPriority="71" w:unhideWhenUsed="1" w:qFormat="1"/>
     <w:lsdException w:name="Plain Table 1" w:uiPriority="72"/>
     <w:lsdException w:name="Plain Table 2" w:uiPriority="73"/>
@@ -7341,7 +8707,7 @@
 </file>
 
 <file path=customXml/itemProps1.xml><?xml version="1.0" encoding="utf-8"?>
-<ds:datastoreItem xmlns:ds="http://schemas.openxmlformats.org/officeDocument/2006/customXml" ds:itemID="{A636478A-7873-6E4A-9B31-572E46C4CBD5}">
+<ds:datastoreItem xmlns:ds="http://schemas.openxmlformats.org/officeDocument/2006/customXml" ds:itemID="{81A93848-DF0F-3C49-AEBD-6619064BC7D3}">
   <ds:schemaRefs>
     <ds:schemaRef ds:uri="http://schemas.openxmlformats.org/officeDocument/2006/bibliography"/>
   </ds:schemaRefs>

</xml_diff>